<commit_message>
add omni-wheel to devices
</commit_message>
<xml_diff>
--- a/Searches/DEVICES.docx
+++ b/Searches/DEVICES.docx
@@ -1,6 +1,6 @@
 
 <file path=word/document.xml><?xml version="1.0" encoding="utf-8"?>
-<w:document xmlns:wpc="http://schemas.microsoft.com/office/word/2010/wordprocessingCanvas" xmlns:mo="http://schemas.microsoft.com/office/mac/office/2008/main" xmlns:mc="http://schemas.openxmlformats.org/markup-compatibility/2006" xmlns:mv="urn:schemas-microsoft-com:mac:vml" xmlns:o="urn:schemas-microsoft-com:office:office" xmlns:r="http://schemas.openxmlformats.org/officeDocument/2006/relationships" xmlns:m="http://schemas.openxmlformats.org/officeDocument/2006/math" xmlns:v="urn:schemas-microsoft-com:vml" xmlns:wp14="http://schemas.microsoft.com/office/word/2010/wordprocessingDrawing" xmlns:wp="http://schemas.openxmlformats.org/drawingml/2006/wordprocessingDrawing" xmlns:w10="urn:schemas-microsoft-com:office:word" xmlns:w="http://schemas.openxmlformats.org/wordprocessingml/2006/main" xmlns:w14="http://schemas.microsoft.com/office/word/2010/wordml" xmlns:w15="http://schemas.microsoft.com/office/word/2012/wordml" xmlns:wpg="http://schemas.microsoft.com/office/word/2010/wordprocessingGroup" xmlns:wpi="http://schemas.microsoft.com/office/word/2010/wordprocessingInk" xmlns:wne="http://schemas.microsoft.com/office/word/2006/wordml" xmlns:wps="http://schemas.microsoft.com/office/word/2010/wordprocessingShape" mc:Ignorable="w14 w15 wp14">
+<w:document xmlns:wpc="http://schemas.microsoft.com/office/word/2010/wordprocessingCanvas" xmlns:cx="http://schemas.microsoft.com/office/drawing/2014/chartex" xmlns:cx1="http://schemas.microsoft.com/office/drawing/2015/9/8/chartex" xmlns:cx2="http://schemas.microsoft.com/office/drawing/2015/10/21/chartex" xmlns:cx3="http://schemas.microsoft.com/office/drawing/2016/5/9/chartex" xmlns:cx4="http://schemas.microsoft.com/office/drawing/2016/5/10/chartex" xmlns:cx5="http://schemas.microsoft.com/office/drawing/2016/5/11/chartex" xmlns:cx6="http://schemas.microsoft.com/office/drawing/2016/5/12/chartex" xmlns:cx7="http://schemas.microsoft.com/office/drawing/2016/5/13/chartex" xmlns:cx8="http://schemas.microsoft.com/office/drawing/2016/5/14/chartex" xmlns:mc="http://schemas.openxmlformats.org/markup-compatibility/2006" xmlns:aink="http://schemas.microsoft.com/office/drawing/2016/ink" xmlns:am3d="http://schemas.microsoft.com/office/drawing/2017/model3d" xmlns:o="urn:schemas-microsoft-com:office:office" xmlns:r="http://schemas.openxmlformats.org/officeDocument/2006/relationships" xmlns:m="http://schemas.openxmlformats.org/officeDocument/2006/math" xmlns:v="urn:schemas-microsoft-com:vml" xmlns:wp14="http://schemas.microsoft.com/office/word/2010/wordprocessingDrawing" xmlns:wp="http://schemas.openxmlformats.org/drawingml/2006/wordprocessingDrawing" xmlns:w10="urn:schemas-microsoft-com:office:word" xmlns:w="http://schemas.openxmlformats.org/wordprocessingml/2006/main" xmlns:w14="http://schemas.microsoft.com/office/word/2010/wordml" xmlns:w15="http://schemas.microsoft.com/office/word/2012/wordml" xmlns:w16cid="http://schemas.microsoft.com/office/word/2016/wordml/cid" xmlns:w16se="http://schemas.microsoft.com/office/word/2015/wordml/symex" xmlns:wpg="http://schemas.microsoft.com/office/word/2010/wordprocessingGroup" xmlns:wpi="http://schemas.microsoft.com/office/word/2010/wordprocessingInk" xmlns:wne="http://schemas.microsoft.com/office/word/2006/wordml" xmlns:wps="http://schemas.microsoft.com/office/word/2010/wordprocessingShape" mc:Ignorable="w14 w15 w16se w16cid wp14">
   <w:body>
     <w:p>
       <w:pPr>
@@ -54,8 +54,6 @@
         </w:rPr>
         <w:t>1)</w:t>
       </w:r>
-      <w:bookmarkStart w:id="0" w:name="_GoBack"/>
-      <w:bookmarkEnd w:id="0"/>
     </w:p>
     <w:p>
       <w:r>
@@ -137,18 +135,72 @@
         </w:drawing>
       </w:r>
     </w:p>
+    <w:p/>
     <w:p>
       <w:pPr>
         <w:rPr>
-          <w:rFonts w:ascii="Times New Roman" w:eastAsia="Times New Roman" w:hAnsi="Times New Roman" w:cs="Times New Roman"/>
-          <w:lang w:eastAsia="tr-TR"/>
+          <w:b/>
         </w:rPr>
       </w:pPr>
+      <w:r>
+        <w:rPr>
+          <w:b/>
+        </w:rPr>
+        <w:t>2) OMNI WHEEL</w:t>
+      </w:r>
+    </w:p>
+    <w:p>
+      <w:r>
+        <w:t>We can use omniwheel for our robot to be able to capable for moving all directions. There is some example video</w:t>
+      </w:r>
+      <w:r>
+        <w:t xml:space="preserve"> and brief introduction below about omniwheel</w:t>
+      </w:r>
+      <w:r>
+        <w:t xml:space="preserve"> </w:t>
+      </w:r>
+      <w:r>
+        <w:t>and also a</w:t>
+      </w:r>
+      <w:r>
+        <w:t xml:space="preserve"> detail</w:t>
+      </w:r>
+      <w:r>
+        <w:t>ed article</w:t>
+      </w:r>
+      <w:r>
+        <w:t xml:space="preserve"> is attached into the TROY-TECH\Searches folder. There may be some issues by using omniwheel; it increases expenses directly and omni wheels are not cheap. We also should handle controlling them, maybe with a feedback control system.</w:t>
+      </w:r>
     </w:p>
     <w:p/>
-    <w:p/>
-    <w:p/>
-    <w:p/>
+    <w:p>
+      <w:r>
+        <w:t xml:space="preserve">1st video  :  </w:t>
+      </w:r>
+      <w:hyperlink r:id="rId6" w:history="1">
+        <w:r>
+          <w:rPr>
+            <w:rStyle w:val="Kpr"/>
+          </w:rPr>
+          <w:t>https://www.youtube.com/watch?v=_tmiu1wpp_E</w:t>
+        </w:r>
+      </w:hyperlink>
+    </w:p>
+    <w:p>
+      <w:r>
+        <w:t xml:space="preserve">2nd video : </w:t>
+      </w:r>
+      <w:hyperlink r:id="rId7" w:history="1">
+        <w:r>
+          <w:rPr>
+            <w:rStyle w:val="Kpr"/>
+          </w:rPr>
+          <w:t>https://www.youtube.com/watch?v=H29PEOTDFA4</w:t>
+        </w:r>
+      </w:hyperlink>
+      <w:bookmarkStart w:id="0" w:name="_GoBack"/>
+      <w:bookmarkEnd w:id="0"/>
+    </w:p>
     <w:p/>
     <w:p/>
     <w:sectPr>
@@ -162,7 +214,7 @@
 </file>
 
 <file path=word/styles.xml><?xml version="1.0" encoding="utf-8"?>
-<w:styles xmlns:mc="http://schemas.openxmlformats.org/markup-compatibility/2006" xmlns:r="http://schemas.openxmlformats.org/officeDocument/2006/relationships" xmlns:w="http://schemas.openxmlformats.org/wordprocessingml/2006/main" xmlns:w14="http://schemas.microsoft.com/office/word/2010/wordml" xmlns:w15="http://schemas.microsoft.com/office/word/2012/wordml" mc:Ignorable="w14 w15">
+<w:styles xmlns:mc="http://schemas.openxmlformats.org/markup-compatibility/2006" xmlns:r="http://schemas.openxmlformats.org/officeDocument/2006/relationships" xmlns:w="http://schemas.openxmlformats.org/wordprocessingml/2006/main" xmlns:w14="http://schemas.microsoft.com/office/word/2010/wordml" xmlns:w15="http://schemas.microsoft.com/office/word/2012/wordml" xmlns:w16cid="http://schemas.microsoft.com/office/word/2016/wordml/cid" xmlns:w16se="http://schemas.microsoft.com/office/word/2015/wordml/symex" mc:Ignorable="w14 w15 w16se w16cid">
   <w:docDefaults>
     <w:rPrDefault>
       <w:rPr>
@@ -174,7 +226,7 @@
     </w:rPrDefault>
     <w:pPrDefault/>
   </w:docDefaults>
-  <w:latentStyles w:defLockedState="0" w:defUIPriority="99" w:defSemiHidden="0" w:defUnhideWhenUsed="0" w:defQFormat="0" w:count="382">
+  <w:latentStyles w:defLockedState="0" w:defUIPriority="99" w:defSemiHidden="0" w:defUnhideWhenUsed="0" w:defQFormat="0" w:count="375">
     <w:lsdException w:name="Normal" w:uiPriority="0" w:qFormat="1"/>
     <w:lsdException w:name="heading 1" w:uiPriority="9" w:qFormat="1"/>
     <w:lsdException w:name="heading 2" w:semiHidden="1" w:uiPriority="9" w:unhideWhenUsed="1" w:qFormat="1"/>
@@ -331,15 +383,6 @@
     <w:lsdException w:name="Balloon Text" w:semiHidden="1" w:unhideWhenUsed="1"/>
     <w:lsdException w:name="Table Grid" w:uiPriority="39"/>
     <w:lsdException w:name="Table Theme" w:semiHidden="1" w:unhideWhenUsed="1"/>
-    <w:lsdException w:name="Note Level 1" w:semiHidden="1" w:unhideWhenUsed="1"/>
-    <w:lsdException w:name="Note Level 2" w:semiHidden="1" w:unhideWhenUsed="1"/>
-    <w:lsdException w:name="Note Level 3" w:semiHidden="1" w:unhideWhenUsed="1"/>
-    <w:lsdException w:name="Note Level 4" w:semiHidden="1" w:unhideWhenUsed="1"/>
-    <w:lsdException w:name="Note Level 5" w:semiHidden="1" w:unhideWhenUsed="1"/>
-    <w:lsdException w:name="Note Level 6" w:semiHidden="1" w:unhideWhenUsed="1"/>
-    <w:lsdException w:name="Note Level 7" w:semiHidden="1" w:unhideWhenUsed="1"/>
-    <w:lsdException w:name="Note Level 8" w:semiHidden="1" w:unhideWhenUsed="1"/>
-    <w:lsdException w:name="Note Level 9" w:semiHidden="1" w:unhideWhenUsed="1"/>
     <w:lsdException w:name="Placeholder Text" w:semiHidden="1"/>
     <w:lsdException w:name="No Spacing" w:uiPriority="1" w:qFormat="1"/>
     <w:lsdException w:name="Light Shading" w:uiPriority="60"/>
@@ -565,7 +608,6 @@
   <w:style w:type="character" w:default="1" w:styleId="VarsaylanParagrafYazTipi">
     <w:name w:val="Default Paragraph Font"/>
     <w:uiPriority w:val="1"/>
-    <w:semiHidden/>
     <w:unhideWhenUsed/>
   </w:style>
   <w:style w:type="table" w:default="1" w:styleId="NormalTablo">
@@ -598,6 +640,16 @@
     <w:rPr>
       <w:color w:val="0563C1" w:themeColor="hyperlink"/>
       <w:u w:val="single"/>
+    </w:rPr>
+  </w:style>
+  <w:style w:type="character" w:styleId="zmlenmeyenBahsetme">
+    <w:name w:val="Unresolved Mention"/>
+    <w:basedOn w:val="VarsaylanParagrafYazTipi"/>
+    <w:uiPriority w:val="99"/>
+    <w:rsid w:val="002855F5"/>
+    <w:rPr>
+      <w:color w:val="808080"/>
+      <w:shd w:val="clear" w:color="auto" w:fill="E6E6E6"/>
     </w:rPr>
   </w:style>
 </w:styles>

</xml_diff>

<commit_message>
DEVICES.docx is updated. Some subfolders are created
</commit_message>
<xml_diff>
--- a/Searches/DEVICES.docx
+++ b/Searches/DEVICES.docx
@@ -57,23 +57,396 @@
     </w:p>
     <w:p>
       <w:r>
-        <w:t>5.8Ghz 600mW FPV transmitter and receiver are seen suitable for our project. Only question is, are they supposed to work indoor? But it most probably could work indoor as well because 600mW transmitter gives 1-2 km range in the open area.</w:t>
-      </w:r>
-      <w:r>
-        <w:t xml:space="preserve"> It has different channels so that the video cannot be mixed with others broadcast.</w:t>
+        <w:t xml:space="preserve">5.8Ghz 600mW FPV </w:t>
+      </w:r>
+      <w:proofErr w:type="spellStart"/>
+      <w:r>
+        <w:t>transmitter</w:t>
+      </w:r>
+      <w:proofErr w:type="spellEnd"/>
+      <w:r>
+        <w:t xml:space="preserve"> </w:t>
+      </w:r>
+      <w:proofErr w:type="spellStart"/>
+      <w:r>
+        <w:t>and</w:t>
+      </w:r>
+      <w:proofErr w:type="spellEnd"/>
+      <w:r>
+        <w:t xml:space="preserve"> </w:t>
+      </w:r>
+      <w:proofErr w:type="spellStart"/>
+      <w:r>
+        <w:t>receiver</w:t>
+      </w:r>
+      <w:proofErr w:type="spellEnd"/>
+      <w:r>
+        <w:t xml:space="preserve"> </w:t>
+      </w:r>
+      <w:proofErr w:type="spellStart"/>
+      <w:r>
+        <w:t>are</w:t>
+      </w:r>
+      <w:proofErr w:type="spellEnd"/>
+      <w:r>
+        <w:t xml:space="preserve"> </w:t>
+      </w:r>
+      <w:proofErr w:type="spellStart"/>
+      <w:r>
+        <w:t>seen</w:t>
+      </w:r>
+      <w:proofErr w:type="spellEnd"/>
+      <w:r>
+        <w:t xml:space="preserve"> </w:t>
+      </w:r>
+      <w:proofErr w:type="spellStart"/>
+      <w:r>
+        <w:t>suitable</w:t>
+      </w:r>
+      <w:proofErr w:type="spellEnd"/>
+      <w:r>
+        <w:t xml:space="preserve"> </w:t>
+      </w:r>
+      <w:proofErr w:type="spellStart"/>
+      <w:r>
+        <w:t>for</w:t>
+      </w:r>
+      <w:proofErr w:type="spellEnd"/>
+      <w:r>
+        <w:t xml:space="preserve"> </w:t>
+      </w:r>
+      <w:proofErr w:type="spellStart"/>
+      <w:r>
+        <w:t>our</w:t>
+      </w:r>
+      <w:proofErr w:type="spellEnd"/>
+      <w:r>
+        <w:t xml:space="preserve"> </w:t>
+      </w:r>
+      <w:proofErr w:type="spellStart"/>
+      <w:r>
+        <w:t>project</w:t>
+      </w:r>
+      <w:proofErr w:type="spellEnd"/>
+      <w:r>
+        <w:t xml:space="preserve">. </w:t>
+      </w:r>
+      <w:proofErr w:type="spellStart"/>
+      <w:r>
+        <w:t>Only</w:t>
+      </w:r>
+      <w:proofErr w:type="spellEnd"/>
+      <w:r>
+        <w:t xml:space="preserve"> </w:t>
+      </w:r>
+      <w:proofErr w:type="spellStart"/>
+      <w:r>
+        <w:t>question</w:t>
+      </w:r>
+      <w:proofErr w:type="spellEnd"/>
+      <w:r>
+        <w:t xml:space="preserve"> is, </w:t>
+      </w:r>
+      <w:proofErr w:type="spellStart"/>
+      <w:r>
+        <w:t>are</w:t>
+      </w:r>
+      <w:proofErr w:type="spellEnd"/>
+      <w:r>
+        <w:t xml:space="preserve"> </w:t>
+      </w:r>
+      <w:proofErr w:type="spellStart"/>
+      <w:r>
+        <w:t>they</w:t>
+      </w:r>
+      <w:proofErr w:type="spellEnd"/>
+      <w:r>
+        <w:t xml:space="preserve"> </w:t>
+      </w:r>
+      <w:proofErr w:type="spellStart"/>
+      <w:r>
+        <w:t>supposed</w:t>
+      </w:r>
+      <w:proofErr w:type="spellEnd"/>
+      <w:r>
+        <w:t xml:space="preserve"> </w:t>
+      </w:r>
+      <w:proofErr w:type="spellStart"/>
+      <w:r>
+        <w:t>to</w:t>
+      </w:r>
+      <w:proofErr w:type="spellEnd"/>
+      <w:r>
+        <w:t xml:space="preserve"> </w:t>
+      </w:r>
+      <w:proofErr w:type="spellStart"/>
+      <w:r>
+        <w:t>work</w:t>
+      </w:r>
+      <w:proofErr w:type="spellEnd"/>
+      <w:r>
+        <w:t xml:space="preserve"> </w:t>
+      </w:r>
+      <w:proofErr w:type="spellStart"/>
+      <w:r>
+        <w:t>indoor</w:t>
+      </w:r>
+      <w:proofErr w:type="spellEnd"/>
+      <w:r>
+        <w:t xml:space="preserve">? But it </w:t>
+      </w:r>
+      <w:proofErr w:type="spellStart"/>
+      <w:r>
+        <w:t>most</w:t>
+      </w:r>
+      <w:proofErr w:type="spellEnd"/>
+      <w:r>
+        <w:t xml:space="preserve"> </w:t>
+      </w:r>
+      <w:proofErr w:type="spellStart"/>
+      <w:r>
+        <w:t>probably</w:t>
+      </w:r>
+      <w:proofErr w:type="spellEnd"/>
+      <w:r>
+        <w:t xml:space="preserve"> </w:t>
+      </w:r>
+      <w:proofErr w:type="spellStart"/>
+      <w:r>
+        <w:t>could</w:t>
+      </w:r>
+      <w:proofErr w:type="spellEnd"/>
+      <w:r>
+        <w:t xml:space="preserve"> </w:t>
+      </w:r>
+      <w:proofErr w:type="spellStart"/>
+      <w:r>
+        <w:t>work</w:t>
+      </w:r>
+      <w:proofErr w:type="spellEnd"/>
+      <w:r>
+        <w:t xml:space="preserve"> </w:t>
+      </w:r>
+      <w:proofErr w:type="spellStart"/>
+      <w:r>
+        <w:t>indoor</w:t>
+      </w:r>
+      <w:proofErr w:type="spellEnd"/>
+      <w:r>
+        <w:t xml:space="preserve"> as </w:t>
+      </w:r>
+      <w:proofErr w:type="spellStart"/>
+      <w:r>
+        <w:t>well</w:t>
+      </w:r>
+      <w:proofErr w:type="spellEnd"/>
+      <w:r>
+        <w:t xml:space="preserve"> </w:t>
+      </w:r>
+      <w:proofErr w:type="spellStart"/>
+      <w:r>
+        <w:t>because</w:t>
+      </w:r>
+      <w:proofErr w:type="spellEnd"/>
+      <w:r>
+        <w:t xml:space="preserve"> 600mW </w:t>
+      </w:r>
+      <w:proofErr w:type="spellStart"/>
+      <w:r>
+        <w:t>transmitter</w:t>
+      </w:r>
+      <w:proofErr w:type="spellEnd"/>
+      <w:r>
+        <w:t xml:space="preserve"> </w:t>
+      </w:r>
+      <w:proofErr w:type="spellStart"/>
+      <w:r>
+        <w:t>gives</w:t>
+      </w:r>
+      <w:proofErr w:type="spellEnd"/>
+      <w:r>
+        <w:t xml:space="preserve"> 1-2 km </w:t>
+      </w:r>
+      <w:proofErr w:type="spellStart"/>
+      <w:r>
+        <w:t>range</w:t>
+      </w:r>
+      <w:proofErr w:type="spellEnd"/>
+      <w:r>
+        <w:t xml:space="preserve"> in </w:t>
+      </w:r>
+      <w:proofErr w:type="spellStart"/>
+      <w:r>
+        <w:t>the</w:t>
+      </w:r>
+      <w:proofErr w:type="spellEnd"/>
+      <w:r>
+        <w:t xml:space="preserve"> </w:t>
+      </w:r>
+      <w:proofErr w:type="spellStart"/>
+      <w:r>
+        <w:t>open</w:t>
+      </w:r>
+      <w:proofErr w:type="spellEnd"/>
+      <w:r>
+        <w:t xml:space="preserve"> </w:t>
+      </w:r>
+      <w:proofErr w:type="spellStart"/>
+      <w:r>
+        <w:t>area</w:t>
+      </w:r>
+      <w:proofErr w:type="spellEnd"/>
+      <w:r>
+        <w:t>.</w:t>
+      </w:r>
+      <w:r>
+        <w:t xml:space="preserve"> </w:t>
+      </w:r>
+      <w:proofErr w:type="spellStart"/>
+      <w:r>
+        <w:t>It</w:t>
+      </w:r>
+      <w:proofErr w:type="spellEnd"/>
+      <w:r>
+        <w:t xml:space="preserve"> has </w:t>
+      </w:r>
+      <w:proofErr w:type="spellStart"/>
+      <w:r>
+        <w:t>different</w:t>
+      </w:r>
+      <w:proofErr w:type="spellEnd"/>
+      <w:r>
+        <w:t xml:space="preserve"> </w:t>
+      </w:r>
+      <w:proofErr w:type="spellStart"/>
+      <w:r>
+        <w:t>channels</w:t>
+      </w:r>
+      <w:proofErr w:type="spellEnd"/>
+      <w:r>
+        <w:t xml:space="preserve"> </w:t>
+      </w:r>
+      <w:proofErr w:type="spellStart"/>
+      <w:r>
+        <w:t>so</w:t>
+      </w:r>
+      <w:proofErr w:type="spellEnd"/>
+      <w:r>
+        <w:t xml:space="preserve"> </w:t>
+      </w:r>
+      <w:proofErr w:type="spellStart"/>
+      <w:r>
+        <w:t>that</w:t>
+      </w:r>
+      <w:proofErr w:type="spellEnd"/>
+      <w:r>
+        <w:t xml:space="preserve"> </w:t>
+      </w:r>
+      <w:proofErr w:type="spellStart"/>
+      <w:r>
+        <w:t>the</w:t>
+      </w:r>
+      <w:proofErr w:type="spellEnd"/>
+      <w:r>
+        <w:t xml:space="preserve"> video </w:t>
+      </w:r>
+      <w:proofErr w:type="spellStart"/>
+      <w:r>
+        <w:t>cannot</w:t>
+      </w:r>
+      <w:proofErr w:type="spellEnd"/>
+      <w:r>
+        <w:t xml:space="preserve"> be </w:t>
+      </w:r>
+      <w:proofErr w:type="spellStart"/>
+      <w:r>
+        <w:t>mixed</w:t>
+      </w:r>
+      <w:proofErr w:type="spellEnd"/>
+      <w:r>
+        <w:t xml:space="preserve"> </w:t>
+      </w:r>
+      <w:proofErr w:type="spellStart"/>
+      <w:r>
+        <w:t>with</w:t>
+      </w:r>
+      <w:proofErr w:type="spellEnd"/>
+      <w:r>
+        <w:t xml:space="preserve"> </w:t>
+      </w:r>
+      <w:proofErr w:type="spellStart"/>
+      <w:r>
+        <w:t>others</w:t>
+      </w:r>
+      <w:proofErr w:type="spellEnd"/>
+      <w:r>
+        <w:t xml:space="preserve"> </w:t>
+      </w:r>
+      <w:proofErr w:type="spellStart"/>
+      <w:r>
+        <w:t>broadcast</w:t>
+      </w:r>
+      <w:proofErr w:type="spellEnd"/>
+      <w:r>
+        <w:t>.</w:t>
       </w:r>
     </w:p>
     <w:p/>
     <w:p>
-      <w:r>
-        <w:t xml:space="preserve">This is transmitter and receiver kit is about $25 at </w:t>
+      <w:proofErr w:type="spellStart"/>
+      <w:r>
+        <w:t>This</w:t>
+      </w:r>
+      <w:proofErr w:type="spellEnd"/>
+      <w:r>
+        <w:t xml:space="preserve"> is </w:t>
+      </w:r>
+      <w:proofErr w:type="spellStart"/>
+      <w:r>
+        <w:t>transmitter</w:t>
+      </w:r>
+      <w:proofErr w:type="spellEnd"/>
+      <w:r>
+        <w:t xml:space="preserve"> </w:t>
+      </w:r>
+      <w:proofErr w:type="spellStart"/>
+      <w:r>
+        <w:t>and</w:t>
+      </w:r>
+      <w:proofErr w:type="spellEnd"/>
+      <w:r>
+        <w:t xml:space="preserve"> </w:t>
+      </w:r>
+      <w:proofErr w:type="spellStart"/>
+      <w:r>
+        <w:t>receiver</w:t>
+      </w:r>
+      <w:proofErr w:type="spellEnd"/>
+      <w:r>
+        <w:t xml:space="preserve"> kit is </w:t>
+      </w:r>
+      <w:proofErr w:type="spellStart"/>
+      <w:r>
+        <w:t>about</w:t>
+      </w:r>
+      <w:proofErr w:type="spellEnd"/>
+      <w:r>
+        <w:t xml:space="preserve"> $25 at </w:t>
       </w:r>
       <w:hyperlink r:id="rId4" w:history="1">
+        <w:proofErr w:type="spellStart"/>
         <w:r>
           <w:rPr>
             <w:rStyle w:val="Kpr"/>
           </w:rPr>
-          <w:t>aliexpress link</w:t>
+          <w:t>aliexpress</w:t>
+        </w:r>
+        <w:proofErr w:type="spellEnd"/>
+        <w:r>
+          <w:rPr>
+            <w:rStyle w:val="Kpr"/>
+          </w:rPr>
+          <w:t xml:space="preserve"> link</w:t>
         </w:r>
       </w:hyperlink>
       <w:r>
@@ -150,32 +523,484 @@
       </w:r>
     </w:p>
     <w:p>
-      <w:r>
-        <w:t>We can use omniwheel for our robot to be able to capable for moving all directions. There is some example video</w:t>
-      </w:r>
-      <w:r>
-        <w:t xml:space="preserve"> and brief introduction below about omniwheel</w:t>
-      </w:r>
-      <w:r>
-        <w:t xml:space="preserve"> </w:t>
-      </w:r>
-      <w:r>
-        <w:t>and also a</w:t>
-      </w:r>
-      <w:r>
-        <w:t xml:space="preserve"> detail</w:t>
-      </w:r>
-      <w:r>
-        <w:t>ed article</w:t>
-      </w:r>
-      <w:r>
-        <w:t xml:space="preserve"> is attached into the TROY-TECH\Searches folder. There may be some issues by using omniwheel; it increases expenses directly and omni wheels are not cheap. We also should handle controlling them, maybe with a feedback control system.</w:t>
+      <w:proofErr w:type="spellStart"/>
+      <w:r>
+        <w:t>We</w:t>
+      </w:r>
+      <w:proofErr w:type="spellEnd"/>
+      <w:r>
+        <w:t xml:space="preserve"> can </w:t>
+      </w:r>
+      <w:proofErr w:type="spellStart"/>
+      <w:r>
+        <w:t>use</w:t>
+      </w:r>
+      <w:proofErr w:type="spellEnd"/>
+      <w:r>
+        <w:t xml:space="preserve"> </w:t>
+      </w:r>
+      <w:proofErr w:type="spellStart"/>
+      <w:r>
+        <w:t>omniwheel</w:t>
+      </w:r>
+      <w:proofErr w:type="spellEnd"/>
+      <w:r>
+        <w:t xml:space="preserve"> </w:t>
+      </w:r>
+      <w:proofErr w:type="spellStart"/>
+      <w:r>
+        <w:t>for</w:t>
+      </w:r>
+      <w:proofErr w:type="spellEnd"/>
+      <w:r>
+        <w:t xml:space="preserve"> </w:t>
+      </w:r>
+      <w:proofErr w:type="spellStart"/>
+      <w:r>
+        <w:t>our</w:t>
+      </w:r>
+      <w:proofErr w:type="spellEnd"/>
+      <w:r>
+        <w:t xml:space="preserve"> robot </w:t>
+      </w:r>
+      <w:proofErr w:type="spellStart"/>
+      <w:r>
+        <w:t>to</w:t>
+      </w:r>
+      <w:proofErr w:type="spellEnd"/>
+      <w:r>
+        <w:t xml:space="preserve"> be </w:t>
+      </w:r>
+      <w:proofErr w:type="spellStart"/>
+      <w:r>
+        <w:t>able</w:t>
+      </w:r>
+      <w:proofErr w:type="spellEnd"/>
+      <w:r>
+        <w:t xml:space="preserve"> </w:t>
+      </w:r>
+      <w:proofErr w:type="spellStart"/>
+      <w:r>
+        <w:t>to</w:t>
+      </w:r>
+      <w:proofErr w:type="spellEnd"/>
+      <w:r>
+        <w:t xml:space="preserve"> </w:t>
+      </w:r>
+      <w:proofErr w:type="spellStart"/>
+      <w:r>
+        <w:t>capable</w:t>
+      </w:r>
+      <w:proofErr w:type="spellEnd"/>
+      <w:r>
+        <w:t xml:space="preserve"> </w:t>
+      </w:r>
+      <w:proofErr w:type="spellStart"/>
+      <w:r>
+        <w:t>for</w:t>
+      </w:r>
+      <w:proofErr w:type="spellEnd"/>
+      <w:r>
+        <w:t xml:space="preserve"> </w:t>
+      </w:r>
+      <w:proofErr w:type="spellStart"/>
+      <w:r>
+        <w:t>moving</w:t>
+      </w:r>
+      <w:proofErr w:type="spellEnd"/>
+      <w:r>
+        <w:t xml:space="preserve"> </w:t>
+      </w:r>
+      <w:proofErr w:type="spellStart"/>
+      <w:r>
+        <w:t>all</w:t>
+      </w:r>
+      <w:proofErr w:type="spellEnd"/>
+      <w:r>
+        <w:t xml:space="preserve"> </w:t>
+      </w:r>
+      <w:proofErr w:type="spellStart"/>
+      <w:r>
+        <w:t>directions</w:t>
+      </w:r>
+      <w:proofErr w:type="spellEnd"/>
+      <w:r>
+        <w:t xml:space="preserve">. </w:t>
+      </w:r>
+      <w:proofErr w:type="spellStart"/>
+      <w:r>
+        <w:t>There</w:t>
+      </w:r>
+      <w:proofErr w:type="spellEnd"/>
+      <w:r>
+        <w:t xml:space="preserve"> is </w:t>
+      </w:r>
+      <w:proofErr w:type="spellStart"/>
+      <w:r>
+        <w:t>some</w:t>
+      </w:r>
+      <w:proofErr w:type="spellEnd"/>
+      <w:r>
+        <w:t xml:space="preserve"> </w:t>
+      </w:r>
+      <w:proofErr w:type="spellStart"/>
+      <w:r>
+        <w:t>example</w:t>
+      </w:r>
+      <w:proofErr w:type="spellEnd"/>
+      <w:r>
+        <w:t xml:space="preserve"> video</w:t>
+      </w:r>
+      <w:r>
+        <w:t xml:space="preserve"> </w:t>
+      </w:r>
+      <w:proofErr w:type="spellStart"/>
+      <w:r>
+        <w:t>and</w:t>
+      </w:r>
+      <w:proofErr w:type="spellEnd"/>
+      <w:r>
+        <w:t xml:space="preserve"> </w:t>
+      </w:r>
+      <w:proofErr w:type="spellStart"/>
+      <w:r>
+        <w:t>brief</w:t>
+      </w:r>
+      <w:proofErr w:type="spellEnd"/>
+      <w:r>
+        <w:t xml:space="preserve"> </w:t>
+      </w:r>
+      <w:proofErr w:type="spellStart"/>
+      <w:r>
+        <w:t>introduction</w:t>
+      </w:r>
+      <w:proofErr w:type="spellEnd"/>
+      <w:r>
+        <w:t xml:space="preserve"> </w:t>
+      </w:r>
+      <w:proofErr w:type="spellStart"/>
+      <w:r>
+        <w:t>below</w:t>
+      </w:r>
+      <w:proofErr w:type="spellEnd"/>
+      <w:r>
+        <w:t xml:space="preserve"> </w:t>
+      </w:r>
+      <w:proofErr w:type="spellStart"/>
+      <w:r>
+        <w:t>about</w:t>
+      </w:r>
+      <w:proofErr w:type="spellEnd"/>
+      <w:r>
+        <w:t xml:space="preserve"> </w:t>
+      </w:r>
+      <w:proofErr w:type="spellStart"/>
+      <w:r>
+        <w:t>omniwheel</w:t>
+      </w:r>
+      <w:proofErr w:type="spellEnd"/>
+      <w:r>
+        <w:t xml:space="preserve"> </w:t>
+      </w:r>
+      <w:proofErr w:type="spellStart"/>
+      <w:r>
+        <w:t>and</w:t>
+      </w:r>
+      <w:proofErr w:type="spellEnd"/>
+      <w:r>
+        <w:t xml:space="preserve"> </w:t>
+      </w:r>
+      <w:proofErr w:type="spellStart"/>
+      <w:r>
+        <w:t>also</w:t>
+      </w:r>
+      <w:proofErr w:type="spellEnd"/>
+      <w:r>
+        <w:t xml:space="preserve"> a</w:t>
+      </w:r>
+      <w:r>
+        <w:t xml:space="preserve"> </w:t>
+      </w:r>
+      <w:proofErr w:type="spellStart"/>
+      <w:r>
+        <w:t>detail</w:t>
+      </w:r>
+      <w:r>
+        <w:t>ed</w:t>
+      </w:r>
+      <w:proofErr w:type="spellEnd"/>
+      <w:r>
+        <w:t xml:space="preserve"> </w:t>
+      </w:r>
+      <w:proofErr w:type="spellStart"/>
+      <w:r>
+        <w:t>article</w:t>
+      </w:r>
+      <w:proofErr w:type="spellEnd"/>
+      <w:r>
+        <w:t xml:space="preserve"> is </w:t>
+      </w:r>
+      <w:proofErr w:type="spellStart"/>
+      <w:r>
+        <w:t>attached</w:t>
+      </w:r>
+      <w:proofErr w:type="spellEnd"/>
+      <w:r>
+        <w:t xml:space="preserve"> </w:t>
+      </w:r>
+      <w:proofErr w:type="spellStart"/>
+      <w:r>
+        <w:t>into</w:t>
+      </w:r>
+      <w:proofErr w:type="spellEnd"/>
+      <w:r>
+        <w:t xml:space="preserve"> </w:t>
+      </w:r>
+      <w:proofErr w:type="spellStart"/>
+      <w:r>
+        <w:t>the</w:t>
+      </w:r>
+      <w:proofErr w:type="spellEnd"/>
+      <w:r>
+        <w:t xml:space="preserve"> TROY-TECH\</w:t>
+      </w:r>
+      <w:proofErr w:type="spellStart"/>
+      <w:r>
+        <w:t>Searches</w:t>
+      </w:r>
+      <w:proofErr w:type="spellEnd"/>
+      <w:r>
+        <w:t xml:space="preserve"> </w:t>
+      </w:r>
+      <w:proofErr w:type="spellStart"/>
+      <w:r>
+        <w:t>folder</w:t>
+      </w:r>
+      <w:proofErr w:type="spellEnd"/>
+      <w:r>
+        <w:t xml:space="preserve">. </w:t>
+      </w:r>
+      <w:proofErr w:type="spellStart"/>
+      <w:r>
+        <w:t>There</w:t>
+      </w:r>
+      <w:proofErr w:type="spellEnd"/>
+      <w:r>
+        <w:t xml:space="preserve"> </w:t>
+      </w:r>
+      <w:proofErr w:type="spellStart"/>
+      <w:r>
+        <w:t>may</w:t>
+      </w:r>
+      <w:proofErr w:type="spellEnd"/>
+      <w:r>
+        <w:t xml:space="preserve"> be </w:t>
+      </w:r>
+      <w:proofErr w:type="spellStart"/>
+      <w:r>
+        <w:t>some</w:t>
+      </w:r>
+      <w:proofErr w:type="spellEnd"/>
+      <w:r>
+        <w:t xml:space="preserve"> </w:t>
+      </w:r>
+      <w:proofErr w:type="spellStart"/>
+      <w:r>
+        <w:t>issues</w:t>
+      </w:r>
+      <w:proofErr w:type="spellEnd"/>
+      <w:r>
+        <w:t xml:space="preserve"> </w:t>
+      </w:r>
+      <w:proofErr w:type="spellStart"/>
+      <w:r>
+        <w:t>by</w:t>
+      </w:r>
+      <w:proofErr w:type="spellEnd"/>
+      <w:r>
+        <w:t xml:space="preserve"> </w:t>
+      </w:r>
+      <w:proofErr w:type="spellStart"/>
+      <w:r>
+        <w:t>using</w:t>
+      </w:r>
+      <w:proofErr w:type="spellEnd"/>
+      <w:r>
+        <w:t xml:space="preserve"> </w:t>
+      </w:r>
+      <w:proofErr w:type="spellStart"/>
+      <w:r>
+        <w:t>omniwheel</w:t>
+      </w:r>
+      <w:proofErr w:type="spellEnd"/>
+      <w:r>
+        <w:t xml:space="preserve">; it </w:t>
+      </w:r>
+      <w:proofErr w:type="spellStart"/>
+      <w:r>
+        <w:t>increases</w:t>
+      </w:r>
+      <w:proofErr w:type="spellEnd"/>
+      <w:r>
+        <w:t xml:space="preserve"> </w:t>
+      </w:r>
+      <w:proofErr w:type="spellStart"/>
+      <w:r>
+        <w:t>expenses</w:t>
+      </w:r>
+      <w:proofErr w:type="spellEnd"/>
+      <w:r>
+        <w:t xml:space="preserve"> </w:t>
+      </w:r>
+      <w:proofErr w:type="spellStart"/>
+      <w:r>
+        <w:t>directly</w:t>
+      </w:r>
+      <w:proofErr w:type="spellEnd"/>
+      <w:r>
+        <w:t xml:space="preserve"> </w:t>
+      </w:r>
+      <w:proofErr w:type="spellStart"/>
+      <w:r>
+        <w:t>and</w:t>
+      </w:r>
+      <w:proofErr w:type="spellEnd"/>
+      <w:r>
+        <w:t xml:space="preserve"> </w:t>
+      </w:r>
+      <w:proofErr w:type="spellStart"/>
+      <w:r>
+        <w:t>omni</w:t>
+      </w:r>
+      <w:proofErr w:type="spellEnd"/>
+      <w:r>
+        <w:t xml:space="preserve"> </w:t>
+      </w:r>
+      <w:proofErr w:type="spellStart"/>
+      <w:r>
+        <w:t>wheels</w:t>
+      </w:r>
+      <w:proofErr w:type="spellEnd"/>
+      <w:r>
+        <w:t xml:space="preserve"> </w:t>
+      </w:r>
+      <w:proofErr w:type="spellStart"/>
+      <w:r>
+        <w:t>are</w:t>
+      </w:r>
+      <w:proofErr w:type="spellEnd"/>
+      <w:r>
+        <w:t xml:space="preserve"> not </w:t>
+      </w:r>
+      <w:proofErr w:type="spellStart"/>
+      <w:r>
+        <w:t>cheap</w:t>
+      </w:r>
+      <w:proofErr w:type="spellEnd"/>
+      <w:r>
+        <w:t xml:space="preserve">. </w:t>
+      </w:r>
+      <w:proofErr w:type="spellStart"/>
+      <w:r>
+        <w:t>We</w:t>
+      </w:r>
+      <w:proofErr w:type="spellEnd"/>
+      <w:r>
+        <w:t xml:space="preserve"> </w:t>
+      </w:r>
+      <w:proofErr w:type="spellStart"/>
+      <w:r>
+        <w:t>also</w:t>
+      </w:r>
+      <w:proofErr w:type="spellEnd"/>
+      <w:r>
+        <w:t xml:space="preserve"> </w:t>
+      </w:r>
+      <w:proofErr w:type="spellStart"/>
+      <w:r>
+        <w:t>should</w:t>
+      </w:r>
+      <w:proofErr w:type="spellEnd"/>
+      <w:r>
+        <w:t xml:space="preserve"> </w:t>
+      </w:r>
+      <w:proofErr w:type="spellStart"/>
+      <w:r>
+        <w:t>handle</w:t>
+      </w:r>
+      <w:proofErr w:type="spellEnd"/>
+      <w:r>
+        <w:t xml:space="preserve"> </w:t>
+      </w:r>
+      <w:proofErr w:type="spellStart"/>
+      <w:r>
+        <w:t>controlling</w:t>
+      </w:r>
+      <w:proofErr w:type="spellEnd"/>
+      <w:r>
+        <w:t xml:space="preserve"> </w:t>
+      </w:r>
+      <w:proofErr w:type="spellStart"/>
+      <w:r>
+        <w:t>them</w:t>
+      </w:r>
+      <w:proofErr w:type="spellEnd"/>
+      <w:r>
+        <w:t xml:space="preserve">, </w:t>
+      </w:r>
+      <w:proofErr w:type="spellStart"/>
+      <w:r>
+        <w:t>maybe</w:t>
+      </w:r>
+      <w:proofErr w:type="spellEnd"/>
+      <w:r>
+        <w:t xml:space="preserve"> </w:t>
+      </w:r>
+      <w:proofErr w:type="spellStart"/>
+      <w:r>
+        <w:t>with</w:t>
+      </w:r>
+      <w:proofErr w:type="spellEnd"/>
+      <w:r>
+        <w:t xml:space="preserve"> a </w:t>
+      </w:r>
+      <w:proofErr w:type="spellStart"/>
+      <w:r>
+        <w:t>feedback</w:t>
+      </w:r>
+      <w:proofErr w:type="spellEnd"/>
+      <w:r>
+        <w:t xml:space="preserve"> </w:t>
+      </w:r>
+      <w:proofErr w:type="spellStart"/>
+      <w:r>
+        <w:t>control</w:t>
+      </w:r>
+      <w:proofErr w:type="spellEnd"/>
+      <w:r>
+        <w:t xml:space="preserve"> </w:t>
+      </w:r>
+      <w:proofErr w:type="spellStart"/>
+      <w:r>
+        <w:t>system</w:t>
+      </w:r>
+      <w:proofErr w:type="spellEnd"/>
+      <w:r>
+        <w:t>.</w:t>
       </w:r>
     </w:p>
     <w:p/>
     <w:p>
       <w:r>
-        <w:t xml:space="preserve">1st video  :  </w:t>
+        <w:t xml:space="preserve">1st </w:t>
+      </w:r>
+      <w:proofErr w:type="gramStart"/>
+      <w:r>
+        <w:t>video  :</w:t>
+      </w:r>
+      <w:proofErr w:type="gramEnd"/>
+      <w:r>
+        <w:t xml:space="preserve">  </w:t>
       </w:r>
       <w:hyperlink r:id="rId6" w:history="1">
         <w:r>
@@ -187,14 +1012,16 @@
       </w:hyperlink>
     </w:p>
     <w:p>
-      <w:pPr>
-        <w:rPr>
-          <w:color w:val="0563C1" w:themeColor="hyperlink"/>
-          <w:u w:val="single"/>
-        </w:rPr>
-      </w:pPr>
-      <w:r>
-        <w:t xml:space="preserve">2nd video : </w:t>
+      <w:r>
+        <w:t xml:space="preserve">2nd </w:t>
+      </w:r>
+      <w:proofErr w:type="gramStart"/>
+      <w:r>
+        <w:t>video :</w:t>
+      </w:r>
+      <w:proofErr w:type="gramEnd"/>
+      <w:r>
+        <w:t xml:space="preserve"> </w:t>
       </w:r>
       <w:hyperlink r:id="rId7" w:history="1">
         <w:r>
@@ -205,23 +1032,7 @@
         </w:r>
       </w:hyperlink>
     </w:p>
-    <w:p>
-      <w:r>
-        <w:t xml:space="preserve">3rd video : </w:t>
-      </w:r>
-      <w:hyperlink r:id="rId8" w:history="1">
-        <w:r>
-          <w:rPr>
-            <w:rStyle w:val="Kpr"/>
-          </w:rPr>
-          <w:t>https://www.youtube.com/watch?v=QNbblMEUm44</w:t>
-        </w:r>
-      </w:hyperlink>
-    </w:p>
-    <w:p>
-      <w:bookmarkStart w:id="0" w:name="_GoBack"/>
-      <w:bookmarkEnd w:id="0"/>
-    </w:p>
+    <w:p/>
     <w:p>
       <w:pPr>
         <w:rPr>
@@ -316,12 +1127,860 @@
         <w:rPr>
           <w:b/>
         </w:rPr>
-        <w:t>Here is brief introduction of omni-wheel technology.</w:t>
-      </w:r>
-    </w:p>
-    <w:p>
-      <w:r>
-        <w:t>Omni-directional wheels are unique as they are able to roll freely in two directions .It can ether roll like a normal wheel or roll laterally using the wheels along its circumference.Omni-direction wheels allow a robot to convert from a non-holonomic to a holonomic robot.A non-holonomic robot that uses normal wheels has only 2 out of 3 controllable degrees-of-freedom which are,moving forward/backwards and rotation.Not being able to move side ways makes a robot slower and less efficient in reaching its given goal. The holonomic omni-directional wheels are able to overcome this problem,as it it a highly maneuverable.Unlike normal non-holonomic robot,the holonomic omni-directional robot can move in an arbitrary direction continuously without changing the direction of the wheels.It can move back and forth,slidewaysmand rotates at the same position.</w:t>
+        <w:lastRenderedPageBreak/>
+        <w:t xml:space="preserve">Here is </w:t>
+      </w:r>
+      <w:proofErr w:type="spellStart"/>
+      <w:r>
+        <w:rPr>
+          <w:b/>
+        </w:rPr>
+        <w:t>brief</w:t>
+      </w:r>
+      <w:proofErr w:type="spellEnd"/>
+      <w:r>
+        <w:rPr>
+          <w:b/>
+        </w:rPr>
+        <w:t xml:space="preserve"> </w:t>
+      </w:r>
+      <w:proofErr w:type="spellStart"/>
+      <w:r>
+        <w:rPr>
+          <w:b/>
+        </w:rPr>
+        <w:t>introduction</w:t>
+      </w:r>
+      <w:proofErr w:type="spellEnd"/>
+      <w:r>
+        <w:rPr>
+          <w:b/>
+        </w:rPr>
+        <w:t xml:space="preserve"> of </w:t>
+      </w:r>
+      <w:proofErr w:type="spellStart"/>
+      <w:r>
+        <w:rPr>
+          <w:b/>
+        </w:rPr>
+        <w:t>omni-wheel</w:t>
+      </w:r>
+      <w:proofErr w:type="spellEnd"/>
+      <w:r>
+        <w:rPr>
+          <w:b/>
+        </w:rPr>
+        <w:t xml:space="preserve"> </w:t>
+      </w:r>
+      <w:proofErr w:type="spellStart"/>
+      <w:r>
+        <w:rPr>
+          <w:b/>
+        </w:rPr>
+        <w:t>technology</w:t>
+      </w:r>
+      <w:proofErr w:type="spellEnd"/>
+      <w:r>
+        <w:rPr>
+          <w:b/>
+        </w:rPr>
+        <w:t>.</w:t>
+      </w:r>
+    </w:p>
+    <w:p>
+      <w:proofErr w:type="spellStart"/>
+      <w:r>
+        <w:t>Omni-directional</w:t>
+      </w:r>
+      <w:proofErr w:type="spellEnd"/>
+      <w:r>
+        <w:t xml:space="preserve"> </w:t>
+      </w:r>
+      <w:proofErr w:type="spellStart"/>
+      <w:r>
+        <w:t>wheels</w:t>
+      </w:r>
+      <w:proofErr w:type="spellEnd"/>
+      <w:r>
+        <w:t xml:space="preserve"> </w:t>
+      </w:r>
+      <w:proofErr w:type="spellStart"/>
+      <w:r>
+        <w:t>are</w:t>
+      </w:r>
+      <w:proofErr w:type="spellEnd"/>
+      <w:r>
+        <w:t xml:space="preserve"> </w:t>
+      </w:r>
+      <w:proofErr w:type="spellStart"/>
+      <w:r>
+        <w:t>unique</w:t>
+      </w:r>
+      <w:proofErr w:type="spellEnd"/>
+      <w:r>
+        <w:t xml:space="preserve"> as </w:t>
+      </w:r>
+      <w:proofErr w:type="spellStart"/>
+      <w:r>
+        <w:t>they</w:t>
+      </w:r>
+      <w:proofErr w:type="spellEnd"/>
+      <w:r>
+        <w:t xml:space="preserve"> </w:t>
+      </w:r>
+      <w:proofErr w:type="spellStart"/>
+      <w:r>
+        <w:t>are</w:t>
+      </w:r>
+      <w:proofErr w:type="spellEnd"/>
+      <w:r>
+        <w:t xml:space="preserve"> </w:t>
+      </w:r>
+      <w:proofErr w:type="spellStart"/>
+      <w:r>
+        <w:t>able</w:t>
+      </w:r>
+      <w:proofErr w:type="spellEnd"/>
+      <w:r>
+        <w:t xml:space="preserve"> </w:t>
+      </w:r>
+      <w:proofErr w:type="spellStart"/>
+      <w:r>
+        <w:t>to</w:t>
+      </w:r>
+      <w:proofErr w:type="spellEnd"/>
+      <w:r>
+        <w:t xml:space="preserve"> </w:t>
+      </w:r>
+      <w:proofErr w:type="spellStart"/>
+      <w:r>
+        <w:t>roll</w:t>
+      </w:r>
+      <w:proofErr w:type="spellEnd"/>
+      <w:r>
+        <w:t xml:space="preserve"> </w:t>
+      </w:r>
+      <w:proofErr w:type="spellStart"/>
+      <w:r>
+        <w:t>freely</w:t>
+      </w:r>
+      <w:proofErr w:type="spellEnd"/>
+      <w:r>
+        <w:t xml:space="preserve"> in </w:t>
+      </w:r>
+      <w:proofErr w:type="spellStart"/>
+      <w:r>
+        <w:t>two</w:t>
+      </w:r>
+      <w:proofErr w:type="spellEnd"/>
+      <w:r>
+        <w:t xml:space="preserve"> </w:t>
+      </w:r>
+      <w:proofErr w:type="spellStart"/>
+      <w:r>
+        <w:t>directions</w:t>
+      </w:r>
+      <w:proofErr w:type="spellEnd"/>
+      <w:r>
+        <w:t xml:space="preserve"> .</w:t>
+      </w:r>
+      <w:proofErr w:type="spellStart"/>
+      <w:r>
+        <w:t>It</w:t>
+      </w:r>
+      <w:proofErr w:type="spellEnd"/>
+      <w:r>
+        <w:t xml:space="preserve"> can </w:t>
+      </w:r>
+      <w:proofErr w:type="spellStart"/>
+      <w:r>
+        <w:t>ether</w:t>
+      </w:r>
+      <w:proofErr w:type="spellEnd"/>
+      <w:r>
+        <w:t xml:space="preserve"> </w:t>
+      </w:r>
+      <w:proofErr w:type="spellStart"/>
+      <w:r>
+        <w:t>roll</w:t>
+      </w:r>
+      <w:proofErr w:type="spellEnd"/>
+      <w:r>
+        <w:t xml:space="preserve"> </w:t>
+      </w:r>
+      <w:proofErr w:type="spellStart"/>
+      <w:r>
+        <w:t>like</w:t>
+      </w:r>
+      <w:proofErr w:type="spellEnd"/>
+      <w:r>
+        <w:t xml:space="preserve"> a normal </w:t>
+      </w:r>
+      <w:proofErr w:type="spellStart"/>
+      <w:r>
+        <w:t>wheel</w:t>
+      </w:r>
+      <w:proofErr w:type="spellEnd"/>
+      <w:r>
+        <w:t xml:space="preserve"> </w:t>
+      </w:r>
+      <w:proofErr w:type="spellStart"/>
+      <w:r>
+        <w:t>or</w:t>
+      </w:r>
+      <w:proofErr w:type="spellEnd"/>
+      <w:r>
+        <w:t xml:space="preserve"> </w:t>
+      </w:r>
+      <w:proofErr w:type="spellStart"/>
+      <w:r>
+        <w:t>roll</w:t>
+      </w:r>
+      <w:proofErr w:type="spellEnd"/>
+      <w:r>
+        <w:t xml:space="preserve"> </w:t>
+      </w:r>
+      <w:proofErr w:type="spellStart"/>
+      <w:r>
+        <w:t>laterally</w:t>
+      </w:r>
+      <w:proofErr w:type="spellEnd"/>
+      <w:r>
+        <w:t xml:space="preserve"> </w:t>
+      </w:r>
+      <w:proofErr w:type="spellStart"/>
+      <w:r>
+        <w:t>using</w:t>
+      </w:r>
+      <w:proofErr w:type="spellEnd"/>
+      <w:r>
+        <w:t xml:space="preserve"> </w:t>
+      </w:r>
+      <w:proofErr w:type="spellStart"/>
+      <w:r>
+        <w:t>the</w:t>
+      </w:r>
+      <w:proofErr w:type="spellEnd"/>
+      <w:r>
+        <w:t xml:space="preserve"> </w:t>
+      </w:r>
+      <w:proofErr w:type="spellStart"/>
+      <w:r>
+        <w:t>wheels</w:t>
+      </w:r>
+      <w:proofErr w:type="spellEnd"/>
+      <w:r>
+        <w:t xml:space="preserve"> </w:t>
+      </w:r>
+      <w:proofErr w:type="spellStart"/>
+      <w:r>
+        <w:t>along</w:t>
+      </w:r>
+      <w:proofErr w:type="spellEnd"/>
+      <w:r>
+        <w:t xml:space="preserve"> </w:t>
+      </w:r>
+      <w:proofErr w:type="spellStart"/>
+      <w:r>
+        <w:t>its</w:t>
+      </w:r>
+      <w:proofErr w:type="spellEnd"/>
+      <w:r>
+        <w:t xml:space="preserve"> </w:t>
+      </w:r>
+      <w:proofErr w:type="spellStart"/>
+      <w:r>
+        <w:t>circumference.Omni-direction</w:t>
+      </w:r>
+      <w:proofErr w:type="spellEnd"/>
+      <w:r>
+        <w:t xml:space="preserve"> </w:t>
+      </w:r>
+      <w:proofErr w:type="spellStart"/>
+      <w:r>
+        <w:t>wheels</w:t>
+      </w:r>
+      <w:proofErr w:type="spellEnd"/>
+      <w:r>
+        <w:t xml:space="preserve"> </w:t>
+      </w:r>
+      <w:proofErr w:type="spellStart"/>
+      <w:r>
+        <w:t>allow</w:t>
+      </w:r>
+      <w:proofErr w:type="spellEnd"/>
+      <w:r>
+        <w:t xml:space="preserve"> a robot </w:t>
+      </w:r>
+      <w:proofErr w:type="spellStart"/>
+      <w:r>
+        <w:t>to</w:t>
+      </w:r>
+      <w:proofErr w:type="spellEnd"/>
+      <w:r>
+        <w:t xml:space="preserve"> </w:t>
+      </w:r>
+      <w:proofErr w:type="spellStart"/>
+      <w:r>
+        <w:t>convert</w:t>
+      </w:r>
+      <w:proofErr w:type="spellEnd"/>
+      <w:r>
+        <w:t xml:space="preserve"> </w:t>
+      </w:r>
+      <w:proofErr w:type="spellStart"/>
+      <w:r>
+        <w:t>from</w:t>
+      </w:r>
+      <w:proofErr w:type="spellEnd"/>
+      <w:r>
+        <w:t xml:space="preserve"> a </w:t>
+      </w:r>
+      <w:proofErr w:type="spellStart"/>
+      <w:r>
+        <w:t>non-holonomic</w:t>
+      </w:r>
+      <w:proofErr w:type="spellEnd"/>
+      <w:r>
+        <w:t xml:space="preserve"> </w:t>
+      </w:r>
+      <w:proofErr w:type="spellStart"/>
+      <w:r>
+        <w:t>to</w:t>
+      </w:r>
+      <w:proofErr w:type="spellEnd"/>
+      <w:r>
+        <w:t xml:space="preserve"> a </w:t>
+      </w:r>
+      <w:proofErr w:type="spellStart"/>
+      <w:r>
+        <w:t>holonomic</w:t>
+      </w:r>
+      <w:proofErr w:type="spellEnd"/>
+      <w:r>
+        <w:t xml:space="preserve"> </w:t>
+      </w:r>
+      <w:proofErr w:type="spellStart"/>
+      <w:r>
+        <w:t>robot.A</w:t>
+      </w:r>
+      <w:proofErr w:type="spellEnd"/>
+      <w:r>
+        <w:t xml:space="preserve"> </w:t>
+      </w:r>
+      <w:proofErr w:type="spellStart"/>
+      <w:r>
+        <w:t>non-holonomic</w:t>
+      </w:r>
+      <w:proofErr w:type="spellEnd"/>
+      <w:r>
+        <w:t xml:space="preserve"> robot </w:t>
+      </w:r>
+      <w:proofErr w:type="spellStart"/>
+      <w:r>
+        <w:t>that</w:t>
+      </w:r>
+      <w:proofErr w:type="spellEnd"/>
+      <w:r>
+        <w:t xml:space="preserve"> </w:t>
+      </w:r>
+      <w:proofErr w:type="spellStart"/>
+      <w:r>
+        <w:t>uses</w:t>
+      </w:r>
+      <w:proofErr w:type="spellEnd"/>
+      <w:r>
+        <w:t xml:space="preserve"> normal </w:t>
+      </w:r>
+      <w:proofErr w:type="spellStart"/>
+      <w:r>
+        <w:t>wheels</w:t>
+      </w:r>
+      <w:proofErr w:type="spellEnd"/>
+      <w:r>
+        <w:t xml:space="preserve"> has </w:t>
+      </w:r>
+      <w:proofErr w:type="spellStart"/>
+      <w:r>
+        <w:t>only</w:t>
+      </w:r>
+      <w:proofErr w:type="spellEnd"/>
+      <w:r>
+        <w:t xml:space="preserve"> 2 </w:t>
+      </w:r>
+      <w:proofErr w:type="spellStart"/>
+      <w:r>
+        <w:t>out</w:t>
+      </w:r>
+      <w:proofErr w:type="spellEnd"/>
+      <w:r>
+        <w:t xml:space="preserve"> of 3 </w:t>
+      </w:r>
+      <w:proofErr w:type="spellStart"/>
+      <w:r>
+        <w:t>controllable</w:t>
+      </w:r>
+      <w:proofErr w:type="spellEnd"/>
+      <w:r>
+        <w:t xml:space="preserve"> </w:t>
+      </w:r>
+      <w:proofErr w:type="spellStart"/>
+      <w:r>
+        <w:t>degrees</w:t>
+      </w:r>
+      <w:proofErr w:type="spellEnd"/>
+      <w:r>
+        <w:t>-of-</w:t>
+      </w:r>
+      <w:proofErr w:type="spellStart"/>
+      <w:r>
+        <w:t>freedom</w:t>
+      </w:r>
+      <w:proofErr w:type="spellEnd"/>
+      <w:r>
+        <w:t xml:space="preserve"> </w:t>
+      </w:r>
+      <w:proofErr w:type="spellStart"/>
+      <w:r>
+        <w:t>which</w:t>
+      </w:r>
+      <w:proofErr w:type="spellEnd"/>
+      <w:r>
+        <w:t xml:space="preserve"> </w:t>
+      </w:r>
+      <w:proofErr w:type="spellStart"/>
+      <w:r>
+        <w:t>are,moving</w:t>
+      </w:r>
+      <w:proofErr w:type="spellEnd"/>
+      <w:r>
+        <w:t xml:space="preserve"> </w:t>
+      </w:r>
+      <w:proofErr w:type="spellStart"/>
+      <w:r>
+        <w:t>forward</w:t>
+      </w:r>
+      <w:proofErr w:type="spellEnd"/>
+      <w:r>
+        <w:t>/</w:t>
+      </w:r>
+      <w:proofErr w:type="spellStart"/>
+      <w:r>
+        <w:t>backwards</w:t>
+      </w:r>
+      <w:proofErr w:type="spellEnd"/>
+      <w:r>
+        <w:t xml:space="preserve"> </w:t>
+      </w:r>
+      <w:proofErr w:type="spellStart"/>
+      <w:r>
+        <w:t>and</w:t>
+      </w:r>
+      <w:proofErr w:type="spellEnd"/>
+      <w:r>
+        <w:t xml:space="preserve"> </w:t>
+      </w:r>
+      <w:proofErr w:type="spellStart"/>
+      <w:r>
+        <w:t>rotation.Not</w:t>
+      </w:r>
+      <w:proofErr w:type="spellEnd"/>
+      <w:r>
+        <w:t xml:space="preserve"> </w:t>
+      </w:r>
+      <w:proofErr w:type="spellStart"/>
+      <w:r>
+        <w:t>being</w:t>
+      </w:r>
+      <w:proofErr w:type="spellEnd"/>
+      <w:r>
+        <w:t xml:space="preserve"> </w:t>
+      </w:r>
+      <w:proofErr w:type="spellStart"/>
+      <w:r>
+        <w:t>able</w:t>
+      </w:r>
+      <w:proofErr w:type="spellEnd"/>
+      <w:r>
+        <w:t xml:space="preserve"> </w:t>
+      </w:r>
+      <w:proofErr w:type="spellStart"/>
+      <w:r>
+        <w:t>to</w:t>
+      </w:r>
+      <w:proofErr w:type="spellEnd"/>
+      <w:r>
+        <w:t xml:space="preserve"> </w:t>
+      </w:r>
+      <w:proofErr w:type="spellStart"/>
+      <w:r>
+        <w:t>move</w:t>
+      </w:r>
+      <w:proofErr w:type="spellEnd"/>
+      <w:r>
+        <w:t xml:space="preserve"> </w:t>
+      </w:r>
+      <w:proofErr w:type="spellStart"/>
+      <w:r>
+        <w:t>side</w:t>
+      </w:r>
+      <w:proofErr w:type="spellEnd"/>
+      <w:r>
+        <w:t xml:space="preserve"> </w:t>
+      </w:r>
+      <w:proofErr w:type="spellStart"/>
+      <w:r>
+        <w:t>ways</w:t>
+      </w:r>
+      <w:proofErr w:type="spellEnd"/>
+      <w:r>
+        <w:t xml:space="preserve"> </w:t>
+      </w:r>
+      <w:proofErr w:type="spellStart"/>
+      <w:r>
+        <w:t>makes</w:t>
+      </w:r>
+      <w:proofErr w:type="spellEnd"/>
+      <w:r>
+        <w:t xml:space="preserve"> a robot </w:t>
+      </w:r>
+      <w:proofErr w:type="spellStart"/>
+      <w:r>
+        <w:t>slower</w:t>
+      </w:r>
+      <w:proofErr w:type="spellEnd"/>
+      <w:r>
+        <w:t xml:space="preserve"> </w:t>
+      </w:r>
+      <w:proofErr w:type="spellStart"/>
+      <w:r>
+        <w:t>and</w:t>
+      </w:r>
+      <w:proofErr w:type="spellEnd"/>
+      <w:r>
+        <w:t xml:space="preserve"> </w:t>
+      </w:r>
+      <w:proofErr w:type="spellStart"/>
+      <w:r>
+        <w:t>less</w:t>
+      </w:r>
+      <w:proofErr w:type="spellEnd"/>
+      <w:r>
+        <w:t xml:space="preserve"> </w:t>
+      </w:r>
+      <w:proofErr w:type="spellStart"/>
+      <w:r>
+        <w:t>efficient</w:t>
+      </w:r>
+      <w:proofErr w:type="spellEnd"/>
+      <w:r>
+        <w:t xml:space="preserve"> in </w:t>
+      </w:r>
+      <w:proofErr w:type="spellStart"/>
+      <w:r>
+        <w:t>reaching</w:t>
+      </w:r>
+      <w:proofErr w:type="spellEnd"/>
+      <w:r>
+        <w:t xml:space="preserve"> </w:t>
+      </w:r>
+      <w:proofErr w:type="spellStart"/>
+      <w:r>
+        <w:t>its</w:t>
+      </w:r>
+      <w:proofErr w:type="spellEnd"/>
+      <w:r>
+        <w:t xml:space="preserve"> </w:t>
+      </w:r>
+      <w:proofErr w:type="spellStart"/>
+      <w:r>
+        <w:t>given</w:t>
+      </w:r>
+      <w:proofErr w:type="spellEnd"/>
+      <w:r>
+        <w:t xml:space="preserve"> </w:t>
+      </w:r>
+      <w:proofErr w:type="spellStart"/>
+      <w:r>
+        <w:t>goal</w:t>
+      </w:r>
+      <w:proofErr w:type="spellEnd"/>
+      <w:r>
+        <w:t xml:space="preserve">. </w:t>
+      </w:r>
+      <w:proofErr w:type="spellStart"/>
+      <w:r>
+        <w:t>The</w:t>
+      </w:r>
+      <w:proofErr w:type="spellEnd"/>
+      <w:r>
+        <w:t xml:space="preserve"> </w:t>
+      </w:r>
+      <w:proofErr w:type="spellStart"/>
+      <w:r>
+        <w:t>holonomic</w:t>
+      </w:r>
+      <w:proofErr w:type="spellEnd"/>
+      <w:r>
+        <w:t xml:space="preserve"> </w:t>
+      </w:r>
+      <w:proofErr w:type="spellStart"/>
+      <w:r>
+        <w:t>omni-directional</w:t>
+      </w:r>
+      <w:proofErr w:type="spellEnd"/>
+      <w:r>
+        <w:t xml:space="preserve"> </w:t>
+      </w:r>
+      <w:proofErr w:type="spellStart"/>
+      <w:r>
+        <w:t>wheels</w:t>
+      </w:r>
+      <w:proofErr w:type="spellEnd"/>
+      <w:r>
+        <w:t xml:space="preserve"> </w:t>
+      </w:r>
+      <w:proofErr w:type="spellStart"/>
+      <w:r>
+        <w:t>are</w:t>
+      </w:r>
+      <w:proofErr w:type="spellEnd"/>
+      <w:r>
+        <w:t xml:space="preserve"> </w:t>
+      </w:r>
+      <w:proofErr w:type="spellStart"/>
+      <w:r>
+        <w:t>able</w:t>
+      </w:r>
+      <w:proofErr w:type="spellEnd"/>
+      <w:r>
+        <w:t xml:space="preserve"> </w:t>
+      </w:r>
+      <w:proofErr w:type="spellStart"/>
+      <w:r>
+        <w:t>to</w:t>
+      </w:r>
+      <w:proofErr w:type="spellEnd"/>
+      <w:r>
+        <w:t xml:space="preserve"> </w:t>
+      </w:r>
+      <w:proofErr w:type="spellStart"/>
+      <w:r>
+        <w:t>overcome</w:t>
+      </w:r>
+      <w:proofErr w:type="spellEnd"/>
+      <w:r>
+        <w:t xml:space="preserve"> </w:t>
+      </w:r>
+      <w:proofErr w:type="spellStart"/>
+      <w:r>
+        <w:t>this</w:t>
+      </w:r>
+      <w:proofErr w:type="spellEnd"/>
+      <w:r>
+        <w:t xml:space="preserve"> </w:t>
+      </w:r>
+      <w:proofErr w:type="spellStart"/>
+      <w:proofErr w:type="gramStart"/>
+      <w:r>
+        <w:t>problem,as</w:t>
+      </w:r>
+      <w:proofErr w:type="spellEnd"/>
+      <w:proofErr w:type="gramEnd"/>
+      <w:r>
+        <w:t xml:space="preserve"> it it a </w:t>
+      </w:r>
+      <w:proofErr w:type="spellStart"/>
+      <w:r>
+        <w:t>highly</w:t>
+      </w:r>
+      <w:proofErr w:type="spellEnd"/>
+      <w:r>
+        <w:t xml:space="preserve"> </w:t>
+      </w:r>
+      <w:proofErr w:type="spellStart"/>
+      <w:r>
+        <w:t>maneuverable.Unlike</w:t>
+      </w:r>
+      <w:proofErr w:type="spellEnd"/>
+      <w:r>
+        <w:t xml:space="preserve"> normal </w:t>
+      </w:r>
+      <w:proofErr w:type="spellStart"/>
+      <w:r>
+        <w:t>non-holonomic</w:t>
+      </w:r>
+      <w:proofErr w:type="spellEnd"/>
+      <w:r>
+        <w:t xml:space="preserve"> </w:t>
+      </w:r>
+      <w:proofErr w:type="spellStart"/>
+      <w:r>
+        <w:t>robot,the</w:t>
+      </w:r>
+      <w:proofErr w:type="spellEnd"/>
+      <w:r>
+        <w:t xml:space="preserve"> </w:t>
+      </w:r>
+      <w:proofErr w:type="spellStart"/>
+      <w:r>
+        <w:t>holonomic</w:t>
+      </w:r>
+      <w:proofErr w:type="spellEnd"/>
+      <w:r>
+        <w:t xml:space="preserve"> </w:t>
+      </w:r>
+      <w:proofErr w:type="spellStart"/>
+      <w:r>
+        <w:t>omni-directional</w:t>
+      </w:r>
+      <w:proofErr w:type="spellEnd"/>
+      <w:r>
+        <w:t xml:space="preserve"> robot can </w:t>
+      </w:r>
+      <w:proofErr w:type="spellStart"/>
+      <w:r>
+        <w:t>move</w:t>
+      </w:r>
+      <w:proofErr w:type="spellEnd"/>
+      <w:r>
+        <w:t xml:space="preserve"> in an </w:t>
+      </w:r>
+      <w:proofErr w:type="spellStart"/>
+      <w:r>
+        <w:t>arbitrary</w:t>
+      </w:r>
+      <w:proofErr w:type="spellEnd"/>
+      <w:r>
+        <w:t xml:space="preserve"> </w:t>
+      </w:r>
+      <w:proofErr w:type="spellStart"/>
+      <w:r>
+        <w:t>direction</w:t>
+      </w:r>
+      <w:proofErr w:type="spellEnd"/>
+      <w:r>
+        <w:t xml:space="preserve"> </w:t>
+      </w:r>
+      <w:proofErr w:type="spellStart"/>
+      <w:r>
+        <w:t>continuously</w:t>
+      </w:r>
+      <w:proofErr w:type="spellEnd"/>
+      <w:r>
+        <w:t xml:space="preserve"> </w:t>
+      </w:r>
+      <w:proofErr w:type="spellStart"/>
+      <w:r>
+        <w:t>without</w:t>
+      </w:r>
+      <w:proofErr w:type="spellEnd"/>
+      <w:r>
+        <w:t xml:space="preserve"> </w:t>
+      </w:r>
+      <w:proofErr w:type="spellStart"/>
+      <w:r>
+        <w:t>changing</w:t>
+      </w:r>
+      <w:proofErr w:type="spellEnd"/>
+      <w:r>
+        <w:t xml:space="preserve"> </w:t>
+      </w:r>
+      <w:proofErr w:type="spellStart"/>
+      <w:r>
+        <w:t>the</w:t>
+      </w:r>
+      <w:proofErr w:type="spellEnd"/>
+      <w:r>
+        <w:t xml:space="preserve"> </w:t>
+      </w:r>
+      <w:proofErr w:type="spellStart"/>
+      <w:r>
+        <w:t>direction</w:t>
+      </w:r>
+      <w:proofErr w:type="spellEnd"/>
+      <w:r>
+        <w:t xml:space="preserve"> of </w:t>
+      </w:r>
+      <w:proofErr w:type="spellStart"/>
+      <w:r>
+        <w:t>the</w:t>
+      </w:r>
+      <w:proofErr w:type="spellEnd"/>
+      <w:r>
+        <w:t xml:space="preserve"> </w:t>
+      </w:r>
+      <w:proofErr w:type="spellStart"/>
+      <w:r>
+        <w:t>wheels.It</w:t>
+      </w:r>
+      <w:proofErr w:type="spellEnd"/>
+      <w:r>
+        <w:t xml:space="preserve"> can </w:t>
+      </w:r>
+      <w:proofErr w:type="spellStart"/>
+      <w:r>
+        <w:t>move</w:t>
+      </w:r>
+      <w:proofErr w:type="spellEnd"/>
+      <w:r>
+        <w:t xml:space="preserve"> </w:t>
+      </w:r>
+      <w:proofErr w:type="spellStart"/>
+      <w:r>
+        <w:t>back</w:t>
+      </w:r>
+      <w:proofErr w:type="spellEnd"/>
+      <w:r>
+        <w:t xml:space="preserve"> </w:t>
+      </w:r>
+      <w:proofErr w:type="spellStart"/>
+      <w:r>
+        <w:t>and</w:t>
+      </w:r>
+      <w:proofErr w:type="spellEnd"/>
+      <w:r>
+        <w:t xml:space="preserve"> </w:t>
+      </w:r>
+      <w:proofErr w:type="spellStart"/>
+      <w:r>
+        <w:t>forth,slidewaysmand</w:t>
+      </w:r>
+      <w:proofErr w:type="spellEnd"/>
+      <w:r>
+        <w:t xml:space="preserve"> </w:t>
+      </w:r>
+      <w:proofErr w:type="spellStart"/>
+      <w:r>
+        <w:t>rotates</w:t>
+      </w:r>
+      <w:proofErr w:type="spellEnd"/>
+      <w:r>
+        <w:t xml:space="preserve"> at </w:t>
+      </w:r>
+      <w:proofErr w:type="spellStart"/>
+      <w:r>
+        <w:t>the</w:t>
+      </w:r>
+      <w:proofErr w:type="spellEnd"/>
+      <w:r>
+        <w:t xml:space="preserve"> </w:t>
+      </w:r>
+      <w:proofErr w:type="spellStart"/>
+      <w:r>
+        <w:t>same</w:t>
+      </w:r>
+      <w:proofErr w:type="spellEnd"/>
+      <w:r>
+        <w:t xml:space="preserve"> </w:t>
+      </w:r>
+      <w:proofErr w:type="spellStart"/>
+      <w:r>
+        <w:t>position</w:t>
+      </w:r>
+      <w:proofErr w:type="spellEnd"/>
+      <w:r>
+        <w:t>.</w:t>
       </w:r>
     </w:p>
     <w:p/>
@@ -347,7 +2006,7 @@
                     <pic:cNvPicPr/>
                   </pic:nvPicPr>
                   <pic:blipFill>
-                    <a:blip r:embed="rId9"/>
+                    <a:blip r:embed="rId8"/>
                     <a:stretch>
                       <a:fillRect/>
                     </a:stretch>
@@ -368,6 +2027,1046 @@
         </w:drawing>
       </w:r>
     </w:p>
+    <w:p/>
+    <w:p>
+      <w:pPr>
+        <w:pStyle w:val="NormalWeb"/>
+        <w:spacing w:before="0" w:beforeAutospacing="0" w:after="0" w:afterAutospacing="0"/>
+        <w:rPr>
+          <w:rFonts w:asciiTheme="minorHAnsi" w:hAnsiTheme="minorHAnsi" w:cstheme="minorHAnsi"/>
+        </w:rPr>
+      </w:pPr>
+      <w:r>
+        <w:rPr>
+          <w:rFonts w:asciiTheme="minorHAnsi" w:hAnsiTheme="minorHAnsi" w:cstheme="minorHAnsi"/>
+        </w:rPr>
+        <w:lastRenderedPageBreak/>
+        <w:t>3)</w:t>
+      </w:r>
+      <w:r>
+        <w:rPr>
+          <w:rFonts w:asciiTheme="minorHAnsi" w:hAnsiTheme="minorHAnsi" w:cstheme="minorHAnsi"/>
+          <w:color w:val="000000"/>
+          <w:u w:val="single"/>
+        </w:rPr>
+        <w:t xml:space="preserve">  Micro camera with FPV </w:t>
+      </w:r>
+      <w:proofErr w:type="gramStart"/>
+      <w:r>
+        <w:rPr>
+          <w:rFonts w:asciiTheme="minorHAnsi" w:hAnsiTheme="minorHAnsi" w:cstheme="minorHAnsi"/>
+          <w:color w:val="000000"/>
+          <w:u w:val="single"/>
+        </w:rPr>
+        <w:t>transmission(</w:t>
+      </w:r>
+      <w:proofErr w:type="gramEnd"/>
+      <w:r>
+        <w:rPr>
+          <w:rFonts w:asciiTheme="minorHAnsi" w:hAnsiTheme="minorHAnsi" w:cstheme="minorHAnsi"/>
+          <w:color w:val="000000"/>
+          <w:u w:val="single"/>
+        </w:rPr>
+        <w:t xml:space="preserve">Fig. 1.) </w:t>
+      </w:r>
+    </w:p>
+    <w:p>
+      <w:pPr>
+        <w:pStyle w:val="NormalWeb"/>
+        <w:spacing w:before="0" w:beforeAutospacing="0" w:after="0" w:afterAutospacing="0"/>
+        <w:rPr>
+          <w:rFonts w:asciiTheme="minorHAnsi" w:hAnsiTheme="minorHAnsi" w:cstheme="minorHAnsi"/>
+        </w:rPr>
+      </w:pPr>
+      <w:proofErr w:type="gramStart"/>
+      <w:r>
+        <w:rPr>
+          <w:rFonts w:asciiTheme="minorHAnsi" w:hAnsiTheme="minorHAnsi" w:cstheme="minorHAnsi"/>
+          <w:color w:val="000000"/>
+        </w:rPr>
+        <w:t>Price:</w:t>
+      </w:r>
+      <w:r>
+        <w:rPr>
+          <w:rFonts w:asciiTheme="minorHAnsi" w:hAnsiTheme="minorHAnsi" w:cstheme="minorHAnsi"/>
+          <w:color w:val="000000"/>
+          <w:shd w:val="clear" w:color="auto" w:fill="FFFFFF"/>
+        </w:rPr>
+        <w:t>$</w:t>
+      </w:r>
+      <w:proofErr w:type="gramEnd"/>
+      <w:r>
+        <w:rPr>
+          <w:rFonts w:asciiTheme="minorHAnsi" w:hAnsiTheme="minorHAnsi" w:cstheme="minorHAnsi"/>
+          <w:color w:val="000000"/>
+          <w:shd w:val="clear" w:color="auto" w:fill="FFFFFF"/>
+        </w:rPr>
+        <w:t>11.49 (www.aliexpress.com)</w:t>
+      </w:r>
+    </w:p>
+    <w:p>
+      <w:pPr>
+        <w:pStyle w:val="NormalWeb"/>
+        <w:spacing w:before="0" w:beforeAutospacing="0" w:after="0" w:afterAutospacing="0"/>
+        <w:rPr>
+          <w:rFonts w:asciiTheme="minorHAnsi" w:hAnsiTheme="minorHAnsi" w:cstheme="minorHAnsi"/>
+        </w:rPr>
+      </w:pPr>
+      <w:r>
+        <w:rPr>
+          <w:rFonts w:asciiTheme="minorHAnsi" w:hAnsiTheme="minorHAnsi" w:cstheme="minorHAnsi"/>
+          <w:noProof/>
+        </w:rPr>
+        <w:drawing>
+          <wp:anchor distT="0" distB="0" distL="114300" distR="114300" simplePos="0" relativeHeight="251658240" behindDoc="1" locked="0" layoutInCell="1" allowOverlap="1" wp14:anchorId="0C3A2EB2" wp14:editId="671CA02E">
+            <wp:simplePos x="0" y="0"/>
+            <wp:positionH relativeFrom="margin">
+              <wp:posOffset>4223385</wp:posOffset>
+            </wp:positionH>
+            <wp:positionV relativeFrom="paragraph">
+              <wp:posOffset>94615</wp:posOffset>
+            </wp:positionV>
+            <wp:extent cx="1123950" cy="2647950"/>
+            <wp:effectExtent l="0" t="0" r="0" b="0"/>
+            <wp:wrapTight wrapText="bothSides">
+              <wp:wrapPolygon edited="0">
+                <wp:start x="0" y="0"/>
+                <wp:lineTo x="0" y="21445"/>
+                <wp:lineTo x="21234" y="21445"/>
+                <wp:lineTo x="21234" y="0"/>
+                <wp:lineTo x="0" y="0"/>
+              </wp:wrapPolygon>
+            </wp:wrapTight>
+            <wp:docPr id="4" name="Resim 4" descr="https://lh6.googleusercontent.com/obI4iiY-xjZZMZ5mqt4zkpJbRuA0b970KBuSz5TXghrO49a8d__XdTtQC6Ilesptj1_cl0STY6szeDAmvENNNBYXoxvXITgP_6DaJAPbFBlIgzINeXLdbqcySgt9UmonNbFEDO_X"/>
+            <wp:cNvGraphicFramePr>
+              <a:graphicFrameLocks xmlns:a="http://schemas.openxmlformats.org/drawingml/2006/main" noChangeAspect="1"/>
+            </wp:cNvGraphicFramePr>
+            <a:graphic xmlns:a="http://schemas.openxmlformats.org/drawingml/2006/main">
+              <a:graphicData uri="http://schemas.openxmlformats.org/drawingml/2006/picture">
+                <pic:pic xmlns:pic="http://schemas.openxmlformats.org/drawingml/2006/picture">
+                  <pic:nvPicPr>
+                    <pic:cNvPr id="0" name="Picture 1" descr="https://lh6.googleusercontent.com/obI4iiY-xjZZMZ5mqt4zkpJbRuA0b970KBuSz5TXghrO49a8d__XdTtQC6Ilesptj1_cl0STY6szeDAmvENNNBYXoxvXITgP_6DaJAPbFBlIgzINeXLdbqcySgt9UmonNbFEDO_X"/>
+                    <pic:cNvPicPr>
+                      <a:picLocks noChangeAspect="1" noChangeArrowheads="1"/>
+                    </pic:cNvPicPr>
+                  </pic:nvPicPr>
+                  <pic:blipFill>
+                    <a:blip r:embed="rId9">
+                      <a:extLst>
+                        <a:ext uri="{28A0092B-C50C-407E-A947-70E740481C1C}">
+                          <a14:useLocalDpi xmlns:a14="http://schemas.microsoft.com/office/drawing/2010/main" val="0"/>
+                        </a:ext>
+                      </a:extLst>
+                    </a:blip>
+                    <a:srcRect/>
+                    <a:stretch>
+                      <a:fillRect/>
+                    </a:stretch>
+                  </pic:blipFill>
+                  <pic:spPr bwMode="auto">
+                    <a:xfrm>
+                      <a:off x="0" y="0"/>
+                      <a:ext cx="1123950" cy="2647950"/>
+                    </a:xfrm>
+                    <a:prstGeom prst="rect">
+                      <a:avLst/>
+                    </a:prstGeom>
+                    <a:noFill/>
+                    <a:ln>
+                      <a:noFill/>
+                    </a:ln>
+                  </pic:spPr>
+                </pic:pic>
+              </a:graphicData>
+            </a:graphic>
+            <wp14:sizeRelH relativeFrom="page">
+              <wp14:pctWidth>0</wp14:pctWidth>
+            </wp14:sizeRelH>
+            <wp14:sizeRelV relativeFrom="page">
+              <wp14:pctHeight>0</wp14:pctHeight>
+            </wp14:sizeRelV>
+          </wp:anchor>
+        </w:drawing>
+      </w:r>
+      <w:r>
+        <w:rPr>
+          <w:rFonts w:asciiTheme="minorHAnsi" w:hAnsiTheme="minorHAnsi" w:cstheme="minorHAnsi"/>
+          <w:color w:val="000000"/>
+        </w:rPr>
+        <w:t>Features:</w:t>
+      </w:r>
+    </w:p>
+    <w:p>
+      <w:pPr>
+        <w:pStyle w:val="NormalWeb"/>
+        <w:spacing w:before="0" w:beforeAutospacing="0" w:after="0" w:afterAutospacing="0"/>
+        <w:rPr>
+          <w:rFonts w:asciiTheme="minorHAnsi" w:hAnsiTheme="minorHAnsi" w:cstheme="minorHAnsi"/>
+        </w:rPr>
+      </w:pPr>
+      <w:r>
+        <w:rPr>
+          <w:rFonts w:asciiTheme="minorHAnsi" w:hAnsiTheme="minorHAnsi" w:cstheme="minorHAnsi"/>
+          <w:color w:val="000000"/>
+          <w:shd w:val="clear" w:color="auto" w:fill="FFFFFF"/>
+        </w:rPr>
+        <w:t>-Sensor: 1/4" CMOS</w:t>
+      </w:r>
+    </w:p>
+    <w:p>
+      <w:pPr>
+        <w:pStyle w:val="NormalWeb"/>
+        <w:spacing w:before="0" w:beforeAutospacing="0" w:after="0" w:afterAutospacing="0"/>
+        <w:rPr>
+          <w:rFonts w:asciiTheme="minorHAnsi" w:hAnsiTheme="minorHAnsi" w:cstheme="minorHAnsi"/>
+        </w:rPr>
+      </w:pPr>
+      <w:r>
+        <w:rPr>
+          <w:rFonts w:asciiTheme="minorHAnsi" w:hAnsiTheme="minorHAnsi" w:cstheme="minorHAnsi"/>
+          <w:color w:val="000000"/>
+          <w:shd w:val="clear" w:color="auto" w:fill="FFFFFF"/>
+        </w:rPr>
+        <w:t>-Lens: M8 800 TVL lens</w:t>
+      </w:r>
+    </w:p>
+    <w:p>
+      <w:pPr>
+        <w:pStyle w:val="NormalWeb"/>
+        <w:spacing w:before="0" w:beforeAutospacing="0" w:after="0" w:afterAutospacing="0"/>
+        <w:rPr>
+          <w:rFonts w:asciiTheme="minorHAnsi" w:hAnsiTheme="minorHAnsi" w:cstheme="minorHAnsi"/>
+        </w:rPr>
+      </w:pPr>
+      <w:r>
+        <w:rPr>
+          <w:rFonts w:asciiTheme="minorHAnsi" w:hAnsiTheme="minorHAnsi" w:cstheme="minorHAnsi"/>
+          <w:color w:val="000000"/>
+          <w:shd w:val="clear" w:color="auto" w:fill="FFFFFF"/>
+        </w:rPr>
+        <w:t>-Angle: 150° horizontal viewing angle and 170° viewing angle</w:t>
+      </w:r>
+    </w:p>
+    <w:p>
+      <w:pPr>
+        <w:pStyle w:val="NormalWeb"/>
+        <w:spacing w:before="0" w:beforeAutospacing="0" w:after="0" w:afterAutospacing="0"/>
+        <w:rPr>
+          <w:rFonts w:asciiTheme="minorHAnsi" w:hAnsiTheme="minorHAnsi" w:cstheme="minorHAnsi"/>
+        </w:rPr>
+      </w:pPr>
+      <w:r>
+        <w:rPr>
+          <w:rFonts w:asciiTheme="minorHAnsi" w:hAnsiTheme="minorHAnsi" w:cstheme="minorHAnsi"/>
+          <w:color w:val="000000"/>
+          <w:shd w:val="clear" w:color="auto" w:fill="FFFFFF"/>
+        </w:rPr>
+        <w:t>-Format: NTSC / PAL (switchable)</w:t>
+      </w:r>
+    </w:p>
+    <w:p>
+      <w:pPr>
+        <w:pStyle w:val="NormalWeb"/>
+        <w:spacing w:before="0" w:beforeAutospacing="0" w:after="0" w:afterAutospacing="0"/>
+        <w:rPr>
+          <w:rFonts w:asciiTheme="minorHAnsi" w:hAnsiTheme="minorHAnsi" w:cstheme="minorHAnsi"/>
+        </w:rPr>
+      </w:pPr>
+      <w:r>
+        <w:rPr>
+          <w:rFonts w:asciiTheme="minorHAnsi" w:hAnsiTheme="minorHAnsi" w:cstheme="minorHAnsi"/>
+          <w:color w:val="000000"/>
+          <w:shd w:val="clear" w:color="auto" w:fill="FFFFFF"/>
+        </w:rPr>
+        <w:t>-Power consumption: 380mA@ 3.7 v</w:t>
+      </w:r>
+    </w:p>
+    <w:p>
+      <w:pPr>
+        <w:pStyle w:val="NormalWeb"/>
+        <w:spacing w:before="0" w:beforeAutospacing="0" w:after="0" w:afterAutospacing="0"/>
+        <w:rPr>
+          <w:rFonts w:asciiTheme="minorHAnsi" w:hAnsiTheme="minorHAnsi" w:cstheme="minorHAnsi"/>
+        </w:rPr>
+      </w:pPr>
+      <w:r>
+        <w:rPr>
+          <w:rFonts w:asciiTheme="minorHAnsi" w:hAnsiTheme="minorHAnsi" w:cstheme="minorHAnsi"/>
+          <w:color w:val="000000"/>
+          <w:shd w:val="clear" w:color="auto" w:fill="FFFFFF"/>
+        </w:rPr>
+        <w:t>-Voltage: 3.6 - -5.5 v</w:t>
+      </w:r>
+    </w:p>
+    <w:p>
+      <w:pPr>
+        <w:pStyle w:val="NormalWeb"/>
+        <w:spacing w:before="0" w:beforeAutospacing="0" w:after="0" w:afterAutospacing="0"/>
+        <w:rPr>
+          <w:rFonts w:asciiTheme="minorHAnsi" w:hAnsiTheme="minorHAnsi" w:cstheme="minorHAnsi"/>
+        </w:rPr>
+      </w:pPr>
+      <w:r>
+        <w:rPr>
+          <w:rFonts w:asciiTheme="minorHAnsi" w:hAnsiTheme="minorHAnsi" w:cstheme="minorHAnsi"/>
+          <w:color w:val="000000"/>
+          <w:shd w:val="clear" w:color="auto" w:fill="FFFFFF"/>
+        </w:rPr>
+        <w:t>-Lens Mirror Diameter: 2.1mm FOV 150° (horizontal)</w:t>
+      </w:r>
+    </w:p>
+    <w:p>
+      <w:pPr>
+        <w:pStyle w:val="NormalWeb"/>
+        <w:spacing w:before="0" w:beforeAutospacing="0" w:after="0" w:afterAutospacing="0"/>
+        <w:rPr>
+          <w:rFonts w:asciiTheme="minorHAnsi" w:hAnsiTheme="minorHAnsi" w:cstheme="minorHAnsi"/>
+        </w:rPr>
+      </w:pPr>
+      <w:r>
+        <w:rPr>
+          <w:rFonts w:asciiTheme="minorHAnsi" w:hAnsiTheme="minorHAnsi" w:cstheme="minorHAnsi"/>
+          <w:color w:val="000000"/>
+          <w:shd w:val="clear" w:color="auto" w:fill="FFFFFF"/>
+        </w:rPr>
+        <w:t>-Video transmitter</w:t>
+      </w:r>
+    </w:p>
+    <w:p>
+      <w:pPr>
+        <w:pStyle w:val="NormalWeb"/>
+        <w:spacing w:before="0" w:beforeAutospacing="0" w:after="0" w:afterAutospacing="0"/>
+        <w:rPr>
+          <w:rFonts w:asciiTheme="minorHAnsi" w:hAnsiTheme="minorHAnsi" w:cstheme="minorHAnsi"/>
+        </w:rPr>
+      </w:pPr>
+      <w:r>
+        <w:rPr>
+          <w:rFonts w:asciiTheme="minorHAnsi" w:hAnsiTheme="minorHAnsi" w:cstheme="minorHAnsi"/>
+          <w:color w:val="000000"/>
+          <w:shd w:val="clear" w:color="auto" w:fill="FFFFFF"/>
+        </w:rPr>
+        <w:t>-Support video formats: NTSC / PAL</w:t>
+      </w:r>
+    </w:p>
+    <w:p>
+      <w:pPr>
+        <w:pStyle w:val="NormalWeb"/>
+        <w:spacing w:before="0" w:beforeAutospacing="0" w:after="0" w:afterAutospacing="0"/>
+        <w:rPr>
+          <w:rFonts w:asciiTheme="minorHAnsi" w:hAnsiTheme="minorHAnsi" w:cstheme="minorHAnsi"/>
+        </w:rPr>
+      </w:pPr>
+      <w:r>
+        <w:rPr>
+          <w:rFonts w:asciiTheme="minorHAnsi" w:hAnsiTheme="minorHAnsi" w:cstheme="minorHAnsi"/>
+          <w:color w:val="000000"/>
+          <w:shd w:val="clear" w:color="auto" w:fill="FFFFFF"/>
+        </w:rPr>
+        <w:t>-Output impedance: 75 ohms</w:t>
+      </w:r>
+    </w:p>
+    <w:p>
+      <w:pPr>
+        <w:pStyle w:val="NormalWeb"/>
+        <w:spacing w:before="0" w:beforeAutospacing="0" w:after="0" w:afterAutospacing="0"/>
+        <w:rPr>
+          <w:rFonts w:asciiTheme="minorHAnsi" w:hAnsiTheme="minorHAnsi" w:cstheme="minorHAnsi"/>
+        </w:rPr>
+      </w:pPr>
+      <w:r>
+        <w:rPr>
+          <w:rFonts w:asciiTheme="minorHAnsi" w:hAnsiTheme="minorHAnsi" w:cstheme="minorHAnsi"/>
+          <w:color w:val="000000"/>
+          <w:shd w:val="clear" w:color="auto" w:fill="FFFFFF"/>
+        </w:rPr>
+        <w:t xml:space="preserve">-Output signal strength: 23 ~ 24 </w:t>
+      </w:r>
+      <w:proofErr w:type="spellStart"/>
+      <w:r>
+        <w:rPr>
+          <w:rFonts w:asciiTheme="minorHAnsi" w:hAnsiTheme="minorHAnsi" w:cstheme="minorHAnsi"/>
+          <w:color w:val="000000"/>
+          <w:shd w:val="clear" w:color="auto" w:fill="FFFFFF"/>
+        </w:rPr>
+        <w:t>dbm</w:t>
+      </w:r>
+      <w:proofErr w:type="spellEnd"/>
+    </w:p>
+    <w:p>
+      <w:pPr>
+        <w:pStyle w:val="NormalWeb"/>
+        <w:spacing w:before="0" w:beforeAutospacing="0" w:after="0" w:afterAutospacing="0"/>
+        <w:rPr>
+          <w:rFonts w:asciiTheme="minorHAnsi" w:hAnsiTheme="minorHAnsi" w:cstheme="minorHAnsi"/>
+        </w:rPr>
+      </w:pPr>
+      <w:r>
+        <w:rPr>
+          <w:rFonts w:asciiTheme="minorHAnsi" w:hAnsiTheme="minorHAnsi" w:cstheme="minorHAnsi"/>
+          <w:color w:val="000000"/>
+          <w:shd w:val="clear" w:color="auto" w:fill="FFFFFF"/>
+        </w:rPr>
+        <w:t>-Output power: 25 mw</w:t>
+      </w:r>
+    </w:p>
+    <w:p>
+      <w:pPr>
+        <w:pStyle w:val="NormalWeb"/>
+        <w:spacing w:before="0" w:beforeAutospacing="0" w:after="0" w:afterAutospacing="0"/>
+        <w:rPr>
+          <w:rFonts w:asciiTheme="minorHAnsi" w:hAnsiTheme="minorHAnsi" w:cstheme="minorHAnsi"/>
+        </w:rPr>
+      </w:pPr>
+      <w:r>
+        <w:rPr>
+          <w:rFonts w:asciiTheme="minorHAnsi" w:hAnsiTheme="minorHAnsi" w:cstheme="minorHAnsi"/>
+          <w:color w:val="000000"/>
+          <w:shd w:val="clear" w:color="auto" w:fill="FFFFFF"/>
+        </w:rPr>
+        <w:t xml:space="preserve">-Wireless channel: 40 </w:t>
+      </w:r>
+      <w:proofErr w:type="spellStart"/>
+      <w:r>
+        <w:rPr>
+          <w:rFonts w:asciiTheme="minorHAnsi" w:hAnsiTheme="minorHAnsi" w:cstheme="minorHAnsi"/>
+          <w:color w:val="000000"/>
+          <w:shd w:val="clear" w:color="auto" w:fill="FFFFFF"/>
+        </w:rPr>
+        <w:t>ch</w:t>
+      </w:r>
+      <w:proofErr w:type="spellEnd"/>
+    </w:p>
+    <w:p>
+      <w:pPr>
+        <w:pStyle w:val="NormalWeb"/>
+        <w:spacing w:before="0" w:beforeAutospacing="0" w:after="0" w:afterAutospacing="0"/>
+      </w:pPr>
+      <w:r>
+        <w:rPr>
+          <w:rFonts w:asciiTheme="minorHAnsi" w:hAnsiTheme="minorHAnsi" w:cstheme="minorHAnsi"/>
+          <w:color w:val="000000"/>
+          <w:shd w:val="clear" w:color="auto" w:fill="FFFFFF"/>
+        </w:rPr>
+        <w:t>-Operating voltage: 3.6 v ~ 5.5 v</w:t>
+      </w:r>
+      <w:r>
+        <w:rPr>
+          <w:rStyle w:val="apple-tab-span"/>
+          <w:rFonts w:asciiTheme="minorHAnsi" w:hAnsiTheme="minorHAnsi" w:cstheme="minorHAnsi"/>
+          <w:color w:val="000000"/>
+          <w:shd w:val="clear" w:color="auto" w:fill="FFFFFF"/>
+        </w:rPr>
+        <w:tab/>
+      </w:r>
+      <w:r>
+        <w:rPr>
+          <w:rStyle w:val="apple-tab-span"/>
+          <w:rFonts w:ascii="Arial" w:hAnsi="Arial" w:cs="Arial"/>
+          <w:color w:val="000000"/>
+          <w:sz w:val="22"/>
+          <w:szCs w:val="22"/>
+          <w:shd w:val="clear" w:color="auto" w:fill="FFFFFF"/>
+        </w:rPr>
+        <w:tab/>
+      </w:r>
+      <w:r>
+        <w:rPr>
+          <w:rStyle w:val="apple-tab-span"/>
+          <w:rFonts w:ascii="Arial" w:hAnsi="Arial" w:cs="Arial"/>
+          <w:color w:val="000000"/>
+          <w:sz w:val="22"/>
+          <w:szCs w:val="22"/>
+          <w:shd w:val="clear" w:color="auto" w:fill="FFFFFF"/>
+        </w:rPr>
+        <w:tab/>
+      </w:r>
+      <w:r>
+        <w:rPr>
+          <w:rStyle w:val="apple-tab-span"/>
+          <w:rFonts w:ascii="Arial" w:hAnsi="Arial" w:cs="Arial"/>
+          <w:color w:val="000000"/>
+          <w:sz w:val="22"/>
+          <w:szCs w:val="22"/>
+          <w:shd w:val="clear" w:color="auto" w:fill="FFFFFF"/>
+        </w:rPr>
+        <w:tab/>
+      </w:r>
+      <w:r>
+        <w:rPr>
+          <w:rFonts w:ascii="Arial" w:hAnsi="Arial" w:cs="Arial"/>
+          <w:color w:val="000000"/>
+          <w:sz w:val="22"/>
+          <w:szCs w:val="22"/>
+          <w:shd w:val="clear" w:color="auto" w:fill="FFFFFF"/>
+        </w:rPr>
+        <w:t xml:space="preserve">                 </w:t>
+      </w:r>
+      <w:r>
+        <w:rPr>
+          <w:rFonts w:ascii="Arial" w:hAnsi="Arial" w:cs="Arial"/>
+          <w:color w:val="000000"/>
+          <w:sz w:val="22"/>
+          <w:szCs w:val="22"/>
+          <w:shd w:val="clear" w:color="auto" w:fill="FFFFFF"/>
+        </w:rPr>
+        <w:tab/>
+      </w:r>
+      <w:r>
+        <w:rPr>
+          <w:rFonts w:ascii="Arial" w:hAnsi="Arial" w:cs="Arial"/>
+          <w:color w:val="000000"/>
+          <w:sz w:val="22"/>
+          <w:szCs w:val="22"/>
+          <w:shd w:val="clear" w:color="auto" w:fill="FFFFFF"/>
+        </w:rPr>
+        <w:tab/>
+      </w:r>
+      <w:r>
+        <w:rPr>
+          <w:rFonts w:ascii="Arial" w:hAnsi="Arial" w:cs="Arial"/>
+          <w:color w:val="000000"/>
+          <w:sz w:val="22"/>
+          <w:szCs w:val="22"/>
+          <w:shd w:val="clear" w:color="auto" w:fill="FFFFFF"/>
+        </w:rPr>
+        <w:tab/>
+      </w:r>
+      <w:r>
+        <w:rPr>
+          <w:rFonts w:ascii="Arial" w:hAnsi="Arial" w:cs="Arial"/>
+          <w:color w:val="000000"/>
+          <w:sz w:val="22"/>
+          <w:szCs w:val="22"/>
+          <w:shd w:val="clear" w:color="auto" w:fill="FFFFFF"/>
+        </w:rPr>
+        <w:tab/>
+      </w:r>
+      <w:r>
+        <w:rPr>
+          <w:rFonts w:ascii="Arial" w:hAnsi="Arial" w:cs="Arial"/>
+          <w:color w:val="000000"/>
+          <w:sz w:val="22"/>
+          <w:szCs w:val="22"/>
+          <w:shd w:val="clear" w:color="auto" w:fill="FFFFFF"/>
+        </w:rPr>
+        <w:tab/>
+      </w:r>
+    </w:p>
+    <w:p>
+      <w:pPr>
+        <w:pStyle w:val="NormalWeb"/>
+        <w:spacing w:before="0" w:beforeAutospacing="0" w:after="0" w:afterAutospacing="0"/>
+        <w:jc w:val="center"/>
+      </w:pPr>
+      <w:r>
+        <w:rPr>
+          <w:rFonts w:ascii="Arial" w:hAnsi="Arial" w:cs="Arial"/>
+          <w:color w:val="000000"/>
+          <w:sz w:val="22"/>
+          <w:szCs w:val="22"/>
+        </w:rPr>
+        <w:t xml:space="preserve"> </w:t>
+      </w:r>
+    </w:p>
+    <w:p>
+      <w:pPr>
+        <w:pStyle w:val="NormalWeb"/>
+        <w:spacing w:before="0" w:beforeAutospacing="0" w:after="0" w:afterAutospacing="0"/>
+      </w:pPr>
+      <w:r>
+        <w:rPr>
+          <w:rFonts w:ascii="Arial" w:hAnsi="Arial" w:cs="Arial"/>
+          <w:color w:val="000000"/>
+          <w:sz w:val="22"/>
+          <w:szCs w:val="22"/>
+        </w:rPr>
+        <w:t xml:space="preserve"> </w:t>
+      </w:r>
+    </w:p>
+    <w:p>
+      <w:pPr>
+        <w:pStyle w:val="NormalWeb"/>
+        <w:spacing w:before="0" w:beforeAutospacing="0" w:after="0" w:afterAutospacing="0"/>
+      </w:pPr>
+      <w:r>
+        <w:rPr>
+          <w:rFonts w:ascii="Arial" w:hAnsi="Arial" w:cs="Arial"/>
+          <w:color w:val="000000"/>
+          <w:sz w:val="22"/>
+          <w:szCs w:val="22"/>
+        </w:rPr>
+        <w:t xml:space="preserve"> </w:t>
+      </w:r>
+    </w:p>
+    <w:p>
+      <w:pPr>
+        <w:pStyle w:val="NormalWeb"/>
+        <w:spacing w:before="0" w:beforeAutospacing="0" w:after="0" w:afterAutospacing="0"/>
+        <w:rPr>
+          <w:rFonts w:asciiTheme="minorHAnsi" w:hAnsiTheme="minorHAnsi" w:cstheme="minorHAnsi"/>
+        </w:rPr>
+      </w:pPr>
+      <w:r>
+        <w:rPr>
+          <w:rFonts w:asciiTheme="minorHAnsi" w:hAnsiTheme="minorHAnsi" w:cstheme="minorHAnsi"/>
+          <w:color w:val="000000"/>
+        </w:rPr>
+        <w:t xml:space="preserve"> </w:t>
+      </w:r>
+      <w:bookmarkStart w:id="0" w:name="_GoBack"/>
+      <w:bookmarkEnd w:id="0"/>
+      <w:proofErr w:type="spellStart"/>
+      <w:r>
+        <w:rPr>
+          <w:rFonts w:asciiTheme="minorHAnsi" w:hAnsiTheme="minorHAnsi" w:cstheme="minorHAnsi"/>
+          <w:color w:val="000000"/>
+          <w:u w:val="single"/>
+        </w:rPr>
+        <w:t>Eachine</w:t>
+      </w:r>
+      <w:proofErr w:type="spellEnd"/>
+      <w:r>
+        <w:rPr>
+          <w:rFonts w:asciiTheme="minorHAnsi" w:hAnsiTheme="minorHAnsi" w:cstheme="minorHAnsi"/>
+          <w:color w:val="000000"/>
+          <w:u w:val="single"/>
+        </w:rPr>
+        <w:t xml:space="preserve"> FPV receiver(Fig. 2.) </w:t>
+      </w:r>
+    </w:p>
+    <w:p>
+      <w:pPr>
+        <w:pStyle w:val="NormalWeb"/>
+        <w:spacing w:before="0" w:beforeAutospacing="0" w:after="0" w:afterAutospacing="0"/>
+        <w:rPr>
+          <w:rFonts w:asciiTheme="minorHAnsi" w:hAnsiTheme="minorHAnsi" w:cstheme="minorHAnsi"/>
+        </w:rPr>
+      </w:pPr>
+      <w:proofErr w:type="gramStart"/>
+      <w:r>
+        <w:rPr>
+          <w:rFonts w:asciiTheme="minorHAnsi" w:hAnsiTheme="minorHAnsi" w:cstheme="minorHAnsi"/>
+          <w:color w:val="000000"/>
+        </w:rPr>
+        <w:t>Price:</w:t>
+      </w:r>
+      <w:r>
+        <w:rPr>
+          <w:rFonts w:asciiTheme="minorHAnsi" w:hAnsiTheme="minorHAnsi" w:cstheme="minorHAnsi"/>
+          <w:color w:val="000000"/>
+          <w:shd w:val="clear" w:color="auto" w:fill="FFFFFF"/>
+        </w:rPr>
+        <w:t>$</w:t>
+      </w:r>
+      <w:proofErr w:type="gramEnd"/>
+      <w:r>
+        <w:rPr>
+          <w:rFonts w:asciiTheme="minorHAnsi" w:hAnsiTheme="minorHAnsi" w:cstheme="minorHAnsi"/>
+          <w:color w:val="000000"/>
+          <w:shd w:val="clear" w:color="auto" w:fill="FFFFFF"/>
+        </w:rPr>
+        <w:t>17.5 (www.banggood.com)</w:t>
+      </w:r>
+    </w:p>
+    <w:p>
+      <w:pPr>
+        <w:pStyle w:val="NormalWeb"/>
+        <w:spacing w:before="0" w:beforeAutospacing="0" w:after="0" w:afterAutospacing="0"/>
+        <w:rPr>
+          <w:rFonts w:asciiTheme="minorHAnsi" w:hAnsiTheme="minorHAnsi" w:cstheme="minorHAnsi"/>
+        </w:rPr>
+      </w:pPr>
+      <w:r>
+        <w:rPr>
+          <w:rFonts w:asciiTheme="minorHAnsi" w:hAnsiTheme="minorHAnsi" w:cstheme="minorHAnsi"/>
+          <w:noProof/>
+        </w:rPr>
+        <w:drawing>
+          <wp:anchor distT="0" distB="0" distL="114300" distR="114300" simplePos="0" relativeHeight="251659264" behindDoc="0" locked="0" layoutInCell="1" allowOverlap="1" wp14:anchorId="2F1E1E62" wp14:editId="133BB7F5">
+            <wp:simplePos x="0" y="0"/>
+            <wp:positionH relativeFrom="margin">
+              <wp:posOffset>3776980</wp:posOffset>
+            </wp:positionH>
+            <wp:positionV relativeFrom="paragraph">
+              <wp:posOffset>153035</wp:posOffset>
+            </wp:positionV>
+            <wp:extent cx="2393315" cy="1792605"/>
+            <wp:effectExtent l="0" t="0" r="6985" b="0"/>
+            <wp:wrapThrough wrapText="bothSides">
+              <wp:wrapPolygon edited="0">
+                <wp:start x="0" y="0"/>
+                <wp:lineTo x="0" y="21348"/>
+                <wp:lineTo x="21491" y="21348"/>
+                <wp:lineTo x="21491" y="0"/>
+                <wp:lineTo x="0" y="0"/>
+              </wp:wrapPolygon>
+            </wp:wrapThrough>
+            <wp:docPr id="3" name="Resim 3" descr="https://lh6.googleusercontent.com/osTorarMRF7-PBoQCCHOI5r4mCKk3Nd8wjmM94T2Tjp1DPWvtDsj3y9M6Rq9TjjFcngLWxOVug4dKH_fB7MPi0gGVa1o5YEPw7IwZTTNUh9xWAkUoQYNlO1yCB5-kbJEyfybAR-k"/>
+            <wp:cNvGraphicFramePr>
+              <a:graphicFrameLocks xmlns:a="http://schemas.openxmlformats.org/drawingml/2006/main" noChangeAspect="1"/>
+            </wp:cNvGraphicFramePr>
+            <a:graphic xmlns:a="http://schemas.openxmlformats.org/drawingml/2006/main">
+              <a:graphicData uri="http://schemas.openxmlformats.org/drawingml/2006/picture">
+                <pic:pic xmlns:pic="http://schemas.openxmlformats.org/drawingml/2006/picture">
+                  <pic:nvPicPr>
+                    <pic:cNvPr id="0" name="Picture 2" descr="https://lh6.googleusercontent.com/osTorarMRF7-PBoQCCHOI5r4mCKk3Nd8wjmM94T2Tjp1DPWvtDsj3y9M6Rq9TjjFcngLWxOVug4dKH_fB7MPi0gGVa1o5YEPw7IwZTTNUh9xWAkUoQYNlO1yCB5-kbJEyfybAR-k"/>
+                    <pic:cNvPicPr>
+                      <a:picLocks noChangeAspect="1" noChangeArrowheads="1"/>
+                    </pic:cNvPicPr>
+                  </pic:nvPicPr>
+                  <pic:blipFill>
+                    <a:blip r:embed="rId10">
+                      <a:extLst>
+                        <a:ext uri="{28A0092B-C50C-407E-A947-70E740481C1C}">
+                          <a14:useLocalDpi xmlns:a14="http://schemas.microsoft.com/office/drawing/2010/main" val="0"/>
+                        </a:ext>
+                      </a:extLst>
+                    </a:blip>
+                    <a:srcRect/>
+                    <a:stretch>
+                      <a:fillRect/>
+                    </a:stretch>
+                  </pic:blipFill>
+                  <pic:spPr bwMode="auto">
+                    <a:xfrm>
+                      <a:off x="0" y="0"/>
+                      <a:ext cx="2393315" cy="1792605"/>
+                    </a:xfrm>
+                    <a:prstGeom prst="rect">
+                      <a:avLst/>
+                    </a:prstGeom>
+                    <a:noFill/>
+                    <a:ln>
+                      <a:noFill/>
+                    </a:ln>
+                  </pic:spPr>
+                </pic:pic>
+              </a:graphicData>
+            </a:graphic>
+            <wp14:sizeRelH relativeFrom="page">
+              <wp14:pctWidth>0</wp14:pctWidth>
+            </wp14:sizeRelH>
+            <wp14:sizeRelV relativeFrom="page">
+              <wp14:pctHeight>0</wp14:pctHeight>
+            </wp14:sizeRelV>
+          </wp:anchor>
+        </w:drawing>
+      </w:r>
+      <w:r>
+        <w:rPr>
+          <w:rFonts w:asciiTheme="minorHAnsi" w:hAnsiTheme="minorHAnsi" w:cstheme="minorHAnsi"/>
+          <w:color w:val="000000"/>
+        </w:rPr>
+        <w:t>Features:</w:t>
+      </w:r>
+    </w:p>
+    <w:p>
+      <w:pPr>
+        <w:pStyle w:val="NormalWeb"/>
+        <w:spacing w:before="0" w:beforeAutospacing="0" w:after="0" w:afterAutospacing="0"/>
+        <w:rPr>
+          <w:rFonts w:asciiTheme="minorHAnsi" w:hAnsiTheme="minorHAnsi" w:cstheme="minorHAnsi"/>
+        </w:rPr>
+      </w:pPr>
+      <w:r>
+        <w:rPr>
+          <w:rFonts w:asciiTheme="minorHAnsi" w:hAnsiTheme="minorHAnsi" w:cstheme="minorHAnsi"/>
+          <w:color w:val="000000"/>
+        </w:rPr>
+        <w:t>-Brand:  </w:t>
+      </w:r>
+      <w:proofErr w:type="spellStart"/>
+      <w:r>
+        <w:rPr>
+          <w:rFonts w:asciiTheme="minorHAnsi" w:hAnsiTheme="minorHAnsi" w:cstheme="minorHAnsi"/>
+          <w:color w:val="000000"/>
+        </w:rPr>
+        <w:t>Eachine</w:t>
+      </w:r>
+      <w:proofErr w:type="spellEnd"/>
+    </w:p>
+    <w:p>
+      <w:pPr>
+        <w:pStyle w:val="NormalWeb"/>
+        <w:spacing w:before="0" w:beforeAutospacing="0" w:after="0" w:afterAutospacing="0"/>
+        <w:rPr>
+          <w:rFonts w:asciiTheme="minorHAnsi" w:hAnsiTheme="minorHAnsi" w:cstheme="minorHAnsi"/>
+        </w:rPr>
+      </w:pPr>
+      <w:r>
+        <w:rPr>
+          <w:rFonts w:asciiTheme="minorHAnsi" w:hAnsiTheme="minorHAnsi" w:cstheme="minorHAnsi"/>
+          <w:color w:val="000000"/>
+        </w:rPr>
+        <w:t>-Model:  ROTG01</w:t>
+      </w:r>
+    </w:p>
+    <w:p>
+      <w:pPr>
+        <w:pStyle w:val="NormalWeb"/>
+        <w:spacing w:before="0" w:beforeAutospacing="0" w:after="0" w:afterAutospacing="0"/>
+        <w:rPr>
+          <w:rFonts w:asciiTheme="minorHAnsi" w:hAnsiTheme="minorHAnsi" w:cstheme="minorHAnsi"/>
+        </w:rPr>
+      </w:pPr>
+      <w:r>
+        <w:rPr>
+          <w:rFonts w:asciiTheme="minorHAnsi" w:hAnsiTheme="minorHAnsi" w:cstheme="minorHAnsi"/>
+          <w:color w:val="000000"/>
+        </w:rPr>
+        <w:t>-Name:  UVC OTG FPV Receiver</w:t>
+      </w:r>
+    </w:p>
+    <w:p>
+      <w:pPr>
+        <w:pStyle w:val="NormalWeb"/>
+        <w:spacing w:before="0" w:beforeAutospacing="0" w:after="0" w:afterAutospacing="0"/>
+        <w:rPr>
+          <w:rFonts w:asciiTheme="minorHAnsi" w:hAnsiTheme="minorHAnsi" w:cstheme="minorHAnsi"/>
+        </w:rPr>
+      </w:pPr>
+      <w:r>
+        <w:rPr>
+          <w:rFonts w:asciiTheme="minorHAnsi" w:hAnsiTheme="minorHAnsi" w:cstheme="minorHAnsi"/>
+          <w:color w:val="000000"/>
+        </w:rPr>
+        <w:t>-</w:t>
+      </w:r>
+      <w:proofErr w:type="gramStart"/>
+      <w:r>
+        <w:rPr>
+          <w:rFonts w:asciiTheme="minorHAnsi" w:hAnsiTheme="minorHAnsi" w:cstheme="minorHAnsi"/>
+          <w:color w:val="000000"/>
+        </w:rPr>
+        <w:t>Channel :</w:t>
+      </w:r>
+      <w:proofErr w:type="gramEnd"/>
+      <w:r>
+        <w:rPr>
+          <w:rFonts w:asciiTheme="minorHAnsi" w:hAnsiTheme="minorHAnsi" w:cstheme="minorHAnsi"/>
+          <w:color w:val="000000"/>
+        </w:rPr>
+        <w:t xml:space="preserve">    150CH</w:t>
+      </w:r>
+    </w:p>
+    <w:p>
+      <w:pPr>
+        <w:pStyle w:val="NormalWeb"/>
+        <w:spacing w:before="0" w:beforeAutospacing="0" w:after="0" w:afterAutospacing="0"/>
+        <w:rPr>
+          <w:rFonts w:asciiTheme="minorHAnsi" w:hAnsiTheme="minorHAnsi" w:cstheme="minorHAnsi"/>
+        </w:rPr>
+      </w:pPr>
+      <w:r>
+        <w:rPr>
+          <w:rFonts w:asciiTheme="minorHAnsi" w:hAnsiTheme="minorHAnsi" w:cstheme="minorHAnsi"/>
+          <w:color w:val="000000"/>
+        </w:rPr>
+        <w:t>-Frequency Range:   5645~5945</w:t>
+      </w:r>
+    </w:p>
+    <w:p>
+      <w:pPr>
+        <w:pStyle w:val="NormalWeb"/>
+        <w:spacing w:before="0" w:beforeAutospacing="0" w:after="0" w:afterAutospacing="0"/>
+        <w:rPr>
+          <w:rFonts w:asciiTheme="minorHAnsi" w:hAnsiTheme="minorHAnsi" w:cstheme="minorHAnsi"/>
+        </w:rPr>
+      </w:pPr>
+      <w:r>
+        <w:rPr>
+          <w:rFonts w:asciiTheme="minorHAnsi" w:hAnsiTheme="minorHAnsi" w:cstheme="minorHAnsi"/>
+          <w:color w:val="000000"/>
+        </w:rPr>
+        <w:t>-Sensitivity:    -90dBm</w:t>
+      </w:r>
+    </w:p>
+    <w:p>
+      <w:pPr>
+        <w:pStyle w:val="NormalWeb"/>
+        <w:spacing w:before="0" w:beforeAutospacing="0" w:after="0" w:afterAutospacing="0"/>
+        <w:rPr>
+          <w:rFonts w:asciiTheme="minorHAnsi" w:hAnsiTheme="minorHAnsi" w:cstheme="minorHAnsi"/>
+        </w:rPr>
+      </w:pPr>
+      <w:r>
+        <w:rPr>
+          <w:rFonts w:asciiTheme="minorHAnsi" w:hAnsiTheme="minorHAnsi" w:cstheme="minorHAnsi"/>
+          <w:color w:val="000000"/>
+        </w:rPr>
+        <w:t>-Working Current:   </w:t>
+      </w:r>
+      <w:r>
+        <w:rPr>
+          <w:rStyle w:val="apple-tab-span"/>
+          <w:rFonts w:asciiTheme="minorHAnsi" w:hAnsiTheme="minorHAnsi" w:cstheme="minorHAnsi"/>
+          <w:color w:val="000000"/>
+        </w:rPr>
+        <w:tab/>
+      </w:r>
+      <w:r>
+        <w:rPr>
+          <w:rFonts w:asciiTheme="minorHAnsi" w:hAnsiTheme="minorHAnsi" w:cstheme="minorHAnsi"/>
+          <w:color w:val="000000"/>
+        </w:rPr>
+        <w:t>200mA/5V</w:t>
+      </w:r>
+    </w:p>
+    <w:p>
+      <w:pPr>
+        <w:pStyle w:val="NormalWeb"/>
+        <w:spacing w:before="0" w:beforeAutospacing="0" w:after="0" w:afterAutospacing="0"/>
+        <w:rPr>
+          <w:rFonts w:asciiTheme="minorHAnsi" w:hAnsiTheme="minorHAnsi" w:cstheme="minorHAnsi"/>
+        </w:rPr>
+      </w:pPr>
+      <w:r>
+        <w:rPr>
+          <w:rFonts w:asciiTheme="minorHAnsi" w:hAnsiTheme="minorHAnsi" w:cstheme="minorHAnsi"/>
+          <w:color w:val="000000"/>
+        </w:rPr>
+        <w:t>-Power Supply: 5</w:t>
+      </w:r>
+      <w:proofErr w:type="gramStart"/>
+      <w:r>
+        <w:rPr>
+          <w:rFonts w:asciiTheme="minorHAnsi" w:hAnsiTheme="minorHAnsi" w:cstheme="minorHAnsi"/>
+          <w:color w:val="000000"/>
+        </w:rPr>
+        <w:t>V(</w:t>
+      </w:r>
+      <w:proofErr w:type="gramEnd"/>
+      <w:r>
+        <w:rPr>
+          <w:rFonts w:asciiTheme="minorHAnsi" w:hAnsiTheme="minorHAnsi" w:cstheme="minorHAnsi"/>
+          <w:color w:val="000000"/>
+        </w:rPr>
+        <w:t>by smart phone)</w:t>
+      </w:r>
+    </w:p>
+    <w:p>
+      <w:pPr>
+        <w:pStyle w:val="NormalWeb"/>
+        <w:spacing w:before="0" w:beforeAutospacing="0" w:after="0" w:afterAutospacing="0"/>
+        <w:rPr>
+          <w:rFonts w:asciiTheme="minorHAnsi" w:hAnsiTheme="minorHAnsi" w:cstheme="minorHAnsi"/>
+          <w:color w:val="000000"/>
+        </w:rPr>
+      </w:pPr>
+      <w:r>
+        <w:rPr>
+          <w:rFonts w:asciiTheme="minorHAnsi" w:hAnsiTheme="minorHAnsi" w:cstheme="minorHAnsi"/>
+          <w:color w:val="000000"/>
+        </w:rPr>
+        <w:t>-Operating Temperature:      </w:t>
+      </w:r>
+      <w:r>
+        <w:rPr>
+          <w:rStyle w:val="apple-tab-span"/>
+          <w:rFonts w:asciiTheme="minorHAnsi" w:hAnsiTheme="minorHAnsi" w:cstheme="minorHAnsi"/>
+          <w:color w:val="000000"/>
+        </w:rPr>
+        <w:tab/>
+      </w:r>
+      <w:r>
+        <w:rPr>
+          <w:rFonts w:asciiTheme="minorHAnsi" w:hAnsiTheme="minorHAnsi" w:cstheme="minorHAnsi"/>
+          <w:color w:val="000000"/>
+        </w:rPr>
+        <w:t>-10~60</w:t>
+      </w:r>
+      <w:r>
+        <w:rPr>
+          <w:rFonts w:ascii="Cambria Math" w:hAnsi="Cambria Math" w:cs="Cambria Math"/>
+          <w:color w:val="000000"/>
+        </w:rPr>
+        <w:t>℃</w:t>
+      </w:r>
+      <w:r>
+        <w:rPr>
+          <w:rFonts w:asciiTheme="minorHAnsi" w:hAnsiTheme="minorHAnsi" w:cstheme="minorHAnsi"/>
+          <w:color w:val="000000"/>
+        </w:rPr>
+        <w:t>  </w:t>
+      </w:r>
+      <w:r>
+        <w:rPr>
+          <w:rFonts w:asciiTheme="minorHAnsi" w:hAnsiTheme="minorHAnsi" w:cstheme="minorHAnsi"/>
+          <w:color w:val="000000"/>
+        </w:rPr>
+        <w:tab/>
+      </w:r>
+    </w:p>
+    <w:p>
+      <w:pPr>
+        <w:pStyle w:val="NormalWeb"/>
+        <w:spacing w:before="0" w:beforeAutospacing="0" w:after="0" w:afterAutospacing="0"/>
+        <w:rPr>
+          <w:rFonts w:asciiTheme="minorHAnsi" w:hAnsiTheme="minorHAnsi" w:cstheme="minorHAnsi"/>
+        </w:rPr>
+      </w:pPr>
+      <w:r>
+        <w:rPr>
+          <w:rFonts w:asciiTheme="minorHAnsi" w:hAnsiTheme="minorHAnsi" w:cstheme="minorHAnsi"/>
+          <w:color w:val="000000"/>
+        </w:rPr>
+        <w:t>-Connector:   </w:t>
+      </w:r>
+      <w:r>
+        <w:rPr>
+          <w:rStyle w:val="apple-tab-span"/>
+          <w:rFonts w:asciiTheme="minorHAnsi" w:hAnsiTheme="minorHAnsi" w:cstheme="minorHAnsi"/>
+          <w:color w:val="000000"/>
+        </w:rPr>
+        <w:tab/>
+      </w:r>
+      <w:r>
+        <w:rPr>
+          <w:rFonts w:asciiTheme="minorHAnsi" w:hAnsiTheme="minorHAnsi" w:cstheme="minorHAnsi"/>
+          <w:color w:val="000000"/>
+        </w:rPr>
+        <w:t xml:space="preserve"> RP-SMA Female</w:t>
+      </w:r>
+      <w:r>
+        <w:rPr>
+          <w:rFonts w:asciiTheme="minorHAnsi" w:hAnsiTheme="minorHAnsi" w:cstheme="minorHAnsi"/>
+          <w:color w:val="000000"/>
+        </w:rPr>
+        <w:tab/>
+      </w:r>
+      <w:r>
+        <w:rPr>
+          <w:rFonts w:asciiTheme="minorHAnsi" w:hAnsiTheme="minorHAnsi" w:cstheme="minorHAnsi"/>
+          <w:color w:val="000000"/>
+        </w:rPr>
+        <w:tab/>
+      </w:r>
+      <w:r>
+        <w:rPr>
+          <w:rFonts w:asciiTheme="minorHAnsi" w:hAnsiTheme="minorHAnsi" w:cstheme="minorHAnsi"/>
+          <w:color w:val="000000"/>
+        </w:rPr>
+        <w:tab/>
+      </w:r>
+    </w:p>
+    <w:p>
+      <w:pPr>
+        <w:pStyle w:val="NormalWeb"/>
+        <w:spacing w:before="0" w:beforeAutospacing="0" w:after="0" w:afterAutospacing="0"/>
+        <w:rPr>
+          <w:rFonts w:asciiTheme="minorHAnsi" w:hAnsiTheme="minorHAnsi" w:cstheme="minorHAnsi"/>
+        </w:rPr>
+      </w:pPr>
+      <w:r>
+        <w:rPr>
+          <w:rFonts w:asciiTheme="minorHAnsi" w:hAnsiTheme="minorHAnsi" w:cstheme="minorHAnsi"/>
+          <w:color w:val="000000"/>
+        </w:rPr>
+        <w:t>-Weight:    About 28g</w:t>
+      </w:r>
+    </w:p>
+    <w:p/>
     <w:sectPr>
       <w:pgSz w:w="11900" w:h="16840"/>
       <w:pgMar w:top="1417" w:right="1417" w:bottom="1417" w:left="1417" w:header="708" w:footer="708" w:gutter="0"/>
@@ -818,6 +3517,26 @@
       <w:shd w:val="clear" w:color="auto" w:fill="E6E6E6"/>
     </w:rPr>
   </w:style>
+  <w:style w:type="paragraph" w:styleId="NormalWeb">
+    <w:name w:val="Normal (Web)"/>
+    <w:basedOn w:val="Normal"/>
+    <w:uiPriority w:val="99"/>
+    <w:semiHidden/>
+    <w:unhideWhenUsed/>
+    <w:rsid w:val="00C039C2"/>
+    <w:pPr>
+      <w:spacing w:before="100" w:beforeAutospacing="1" w:after="100" w:afterAutospacing="1"/>
+    </w:pPr>
+    <w:rPr>
+      <w:rFonts w:ascii="Times New Roman" w:eastAsia="Times New Roman" w:hAnsi="Times New Roman" w:cs="Times New Roman"/>
+      <w:lang w:val="en-GB" w:eastAsia="en-GB"/>
+    </w:rPr>
+  </w:style>
+  <w:style w:type="character" w:customStyle="1" w:styleId="apple-tab-span">
+    <w:name w:val="apple-tab-span"/>
+    <w:basedOn w:val="VarsaylanParagrafYazTipi"/>
+    <w:rsid w:val="00C039C2"/>
+  </w:style>
 </w:styles>
 </file>
 

</xml_diff>